<commit_message>
#69 added json command to load dumps
</commit_message>
<xml_diff>
--- a/docs/JSON.docx
+++ b/docs/JSON.docx
@@ -5058,23 +5058,7 @@
                 <w:sz w:val="18"/>
                 <w:lang w:val="en-US"/>
               </w:rPr>
-              <w:t>"username" : "</w:t>
-            </w:r>
-            <w:r>
-              <w:rPr>
-                <w:rFonts w:cs="Courier New" w:ascii="Courier New" w:hAnsi="Courier New"/>
-                <w:sz w:val="18"/>
-                <w:lang w:val="en-US"/>
-              </w:rPr>
-              <w:t>GUEST</w:t>
-            </w:r>
-            <w:r>
-              <w:rPr>
-                <w:rFonts w:cs="Courier New" w:ascii="Courier New" w:hAnsi="Courier New"/>
-                <w:sz w:val="18"/>
-                <w:lang w:val="en-US"/>
-              </w:rPr>
-              <w:t>",</w:t>
+              <w:t>"username" : "GUEST",</w:t>
             </w:r>
           </w:p>
           <w:p>
@@ -8109,6 +8093,7 @@
               <w:rPr>
                 <w:lang w:val="en-US"/>
               </w:rPr>
+              <w:t>Статус не определен</w:t>
             </w:r>
           </w:p>
         </w:tc>
@@ -8153,6 +8138,7 @@
               <w:rPr>
                 <w:lang w:val="en-US"/>
               </w:rPr>
+              <w:t>Загрузка системы</w:t>
             </w:r>
           </w:p>
         </w:tc>
@@ -8193,6 +8179,179 @@
             </w:pPr>
             <w:r>
               <w:rPr/>
+              <w:t>Режим REBOOT COLD</w:t>
+            </w:r>
+          </w:p>
+        </w:tc>
+      </w:tr>
+      <w:tr>
+        <w:trPr/>
+        <w:tc>
+          <w:tcPr>
+            <w:tcW w:w="1556" w:type="dxa"/>
+            <w:tcBorders>
+              <w:top w:val="nil"/>
+            </w:tcBorders>
+          </w:tcPr>
+          <w:p>
+            <w:pPr>
+              <w:pStyle w:val="Normal"/>
+              <w:spacing w:lineRule="auto" w:line="240" w:before="0" w:after="0"/>
+              <w:rPr>
+                <w:lang w:val="en-US"/>
+              </w:rPr>
+            </w:pPr>
+            <w:r>
+              <w:rPr/>
+              <w:t>3</w:t>
+            </w:r>
+          </w:p>
+        </w:tc>
+        <w:tc>
+          <w:tcPr>
+            <w:tcW w:w="7795" w:type="dxa"/>
+            <w:tcBorders>
+              <w:top w:val="nil"/>
+            </w:tcBorders>
+          </w:tcPr>
+          <w:p>
+            <w:pPr>
+              <w:pStyle w:val="Normal"/>
+              <w:spacing w:lineRule="auto" w:line="240" w:before="0" w:after="0"/>
+              <w:rPr/>
+            </w:pPr>
+            <w:r>
+              <w:rPr/>
+              <w:t>Запрос на загрузку нарастающих</w:t>
+            </w:r>
+          </w:p>
+        </w:tc>
+      </w:tr>
+      <w:tr>
+        <w:trPr/>
+        <w:tc>
+          <w:tcPr>
+            <w:tcW w:w="1556" w:type="dxa"/>
+            <w:tcBorders>
+              <w:top w:val="nil"/>
+            </w:tcBorders>
+          </w:tcPr>
+          <w:p>
+            <w:pPr>
+              <w:pStyle w:val="Normal"/>
+              <w:spacing w:lineRule="auto" w:line="240" w:before="0" w:after="0"/>
+              <w:rPr>
+                <w:lang w:val="en-US"/>
+              </w:rPr>
+            </w:pPr>
+            <w:r>
+              <w:rPr/>
+              <w:t>4</w:t>
+            </w:r>
+          </w:p>
+        </w:tc>
+        <w:tc>
+          <w:tcPr>
+            <w:tcW w:w="7795" w:type="dxa"/>
+            <w:tcBorders>
+              <w:top w:val="nil"/>
+            </w:tcBorders>
+          </w:tcPr>
+          <w:p>
+            <w:pPr>
+              <w:pStyle w:val="Normal"/>
+              <w:spacing w:lineRule="auto" w:line="240" w:before="0" w:after="0"/>
+              <w:rPr/>
+            </w:pPr>
+            <w:r>
+              <w:rPr/>
+              <w:t>Запрос на загрузку переменных</w:t>
+            </w:r>
+          </w:p>
+        </w:tc>
+      </w:tr>
+      <w:tr>
+        <w:trPr/>
+        <w:tc>
+          <w:tcPr>
+            <w:tcW w:w="1556" w:type="dxa"/>
+            <w:tcBorders>
+              <w:top w:val="nil"/>
+            </w:tcBorders>
+          </w:tcPr>
+          <w:p>
+            <w:pPr>
+              <w:pStyle w:val="Normal"/>
+              <w:spacing w:lineRule="auto" w:line="240" w:before="0" w:after="0"/>
+              <w:rPr>
+                <w:lang w:val="en-US"/>
+              </w:rPr>
+            </w:pPr>
+            <w:r>
+              <w:rPr/>
+              <w:t>5</w:t>
+            </w:r>
+          </w:p>
+        </w:tc>
+        <w:tc>
+          <w:tcPr>
+            <w:tcW w:w="7795" w:type="dxa"/>
+            <w:tcBorders>
+              <w:top w:val="nil"/>
+            </w:tcBorders>
+          </w:tcPr>
+          <w:p>
+            <w:pPr>
+              <w:pStyle w:val="Normal"/>
+              <w:spacing w:lineRule="auto" w:line="240" w:before="0" w:after="0"/>
+              <w:rPr/>
+            </w:pPr>
+            <w:r>
+              <w:rPr/>
+              <w:t>В работе</w:t>
+            </w:r>
+          </w:p>
+        </w:tc>
+      </w:tr>
+      <w:tr>
+        <w:trPr/>
+        <w:tc>
+          <w:tcPr>
+            <w:tcW w:w="1556" w:type="dxa"/>
+            <w:tcBorders>
+              <w:top w:val="nil"/>
+            </w:tcBorders>
+          </w:tcPr>
+          <w:p>
+            <w:pPr>
+              <w:pStyle w:val="Normal"/>
+              <w:spacing w:lineRule="auto" w:line="240" w:before="0" w:after="0"/>
+              <w:rPr>
+                <w:lang w:val="en-US"/>
+              </w:rPr>
+            </w:pPr>
+            <w:r>
+              <w:rPr/>
+              <w:t>255</w:t>
+            </w:r>
+          </w:p>
+        </w:tc>
+        <w:tc>
+          <w:tcPr>
+            <w:tcW w:w="7795" w:type="dxa"/>
+            <w:tcBorders>
+              <w:top w:val="nil"/>
+            </w:tcBorders>
+          </w:tcPr>
+          <w:p>
+            <w:pPr>
+              <w:pStyle w:val="Normal"/>
+              <w:spacing w:lineRule="auto" w:line="240" w:before="0" w:after="0"/>
+              <w:rPr/>
+            </w:pPr>
+            <w:r>
+              <w:rPr/>
+              <w:t>HALT</w:t>
             </w:r>
           </w:p>
         </w:tc>
@@ -12773,6 +12932,898 @@
       <w:r>
         <w:rPr/>
       </w:r>
+      <w:r>
+        <w:br w:type="page"/>
+      </w:r>
+    </w:p>
+    <w:p>
+      <w:pPr>
+        <w:pStyle w:val="Normal"/>
+        <w:rPr/>
+      </w:pPr>
+      <w:r>
+        <w:rPr/>
+      </w:r>
+    </w:p>
+    <w:tbl>
+      <w:tblPr>
+        <w:tblStyle w:val="1-1"/>
+        <w:tblW w:w="15559" w:type="dxa"/>
+        <w:jc w:val="left"/>
+        <w:tblInd w:w="0" w:type="dxa"/>
+        <w:tblCellMar>
+          <w:top w:w="0" w:type="dxa"/>
+          <w:left w:w="108" w:type="dxa"/>
+          <w:bottom w:w="0" w:type="dxa"/>
+          <w:right w:w="108" w:type="dxa"/>
+        </w:tblCellMar>
+        <w:tblLook w:val="04a0" w:noHBand="0" w:noVBand="1" w:firstColumn="1" w:lastRow="0" w:lastColumn="0" w:firstRow="1"/>
+      </w:tblPr>
+      <w:tblGrid>
+        <w:gridCol w:w="3681"/>
+        <w:gridCol w:w="5603"/>
+        <w:gridCol w:w="6275"/>
+      </w:tblGrid>
+      <w:tr>
+        <w:trPr>
+          <w:cnfStyle w:val="100000000000" w:firstRow="1" w:lastRow="0" w:firstColumn="0" w:lastColumn="0" w:oddVBand="0" w:evenVBand="0" w:oddHBand="0" w:evenHBand="0" w:firstRowFirstColumn="0" w:firstRowLastColumn="0" w:lastRowFirstColumn="0" w:lastRowLastColumn="0"/>
+        </w:trPr>
+        <w:tc>
+          <w:tcPr>
+            <w:tcW w:w="15559" w:type="dxa"/>
+            <w:gridSpan w:val="3"/>
+            <w:cnfStyle w:val="001000000000" w:firstRow="0" w:lastRow="0" w:firstColumn="1" w:lastColumn="0" w:oddVBand="0" w:evenVBand="0" w:oddHBand="0" w:evenHBand="0" w:firstRowFirstColumn="0" w:firstRowLastColumn="0" w:lastRowFirstColumn="0" w:lastRowLastColumn="0"/>
+            <w:tcBorders/>
+            <w:shd w:color="auto" w:fill="4F81BD" w:themeFill="accent1" w:val="clear"/>
+          </w:tcPr>
+          <w:p>
+            <w:pPr>
+              <w:pStyle w:val="Normal"/>
+              <w:spacing w:lineRule="auto" w:line="240" w:before="0" w:after="0"/>
+              <w:rPr>
+                <w:b w:val="false"/>
+                <w:b w:val="false"/>
+                <w:i/>
+                <w:i/>
+              </w:rPr>
+            </w:pPr>
+            <w:r>
+              <w:rPr>
+                <w:b w:val="false"/>
+                <w:bCs/>
+                <w:i/>
+                <w:color w:val="FFFFFF" w:themeColor="background1"/>
+                <w:sz w:val="40"/>
+                <w:lang w:val="en-US"/>
+              </w:rPr>
+              <w:t>i</w:t>
+            </w:r>
+            <w:r>
+              <w:rPr>
+                <w:b w:val="false"/>
+                <w:bCs/>
+                <w:i/>
+                <w:color w:val="FFFFFF" w:themeColor="background1"/>
+                <w:sz w:val="40"/>
+              </w:rPr>
+              <w:t>.</w:t>
+            </w:r>
+            <w:r>
+              <w:rPr>
+                <w:rFonts w:eastAsia="Calibri" w:cs=""/>
+                <w:b w:val="false"/>
+                <w:bCs/>
+                <w:i/>
+                <w:color w:val="FFFFFF" w:themeColor="background1"/>
+                <w:kern w:val="0"/>
+                <w:sz w:val="40"/>
+                <w:szCs w:val="22"/>
+                <w:lang w:val="en-US" w:eastAsia="en-US" w:bidi="ar-SA"/>
+              </w:rPr>
+              <w:t>loaddump</w:t>
+            </w:r>
+            <w:r>
+              <w:rPr>
+                <w:b w:val="false"/>
+                <w:bCs/>
+                <w:i/>
+                <w:color w:val="FFFFFF" w:themeColor="background1"/>
+                <w:sz w:val="40"/>
+              </w:rPr>
+              <w:t xml:space="preserve">  – команда </w:t>
+            </w:r>
+            <w:r>
+              <w:rPr>
+                <w:rFonts w:eastAsia="Calibri" w:cs=""/>
+                <w:b w:val="false"/>
+                <w:bCs/>
+                <w:i/>
+                <w:color w:val="FFFFFF" w:themeColor="background1"/>
+                <w:kern w:val="0"/>
+                <w:sz w:val="40"/>
+                <w:szCs w:val="22"/>
+                <w:lang w:val="ru-RU" w:eastAsia="en-US" w:bidi="ar-SA"/>
+              </w:rPr>
+              <w:t>загрузки дампа переменных</w:t>
+            </w:r>
+          </w:p>
+        </w:tc>
+      </w:tr>
+      <w:tr>
+        <w:trPr>
+          <w:cnfStyle w:val="000000100000" w:firstRow="0" w:lastRow="0" w:firstColumn="0" w:lastColumn="0" w:oddVBand="0" w:evenVBand="0" w:oddHBand="1" w:evenHBand="0" w:firstRowFirstColumn="0" w:firstRowLastColumn="0" w:lastRowFirstColumn="0" w:lastRowLastColumn="0"/>
+        </w:trPr>
+        <w:tc>
+          <w:tcPr>
+            <w:tcW w:w="3681" w:type="dxa"/>
+            <w:cnfStyle w:val="001000000000" w:firstRow="0" w:lastRow="0" w:firstColumn="1" w:lastColumn="0" w:oddVBand="0" w:evenVBand="0" w:oddHBand="0" w:evenHBand="0" w:firstRowFirstColumn="0" w:firstRowLastColumn="0" w:lastRowFirstColumn="0" w:lastRowLastColumn="0"/>
+            <w:tcBorders>
+              <w:top w:val="nil"/>
+              <w:bottom w:val="nil"/>
+              <w:right w:val="nil"/>
+            </w:tcBorders>
+            <w:shd w:color="auto" w:fill="D3DFEE" w:themeFill="accent1" w:themeFillTint="3f" w:val="clear"/>
+          </w:tcPr>
+          <w:p>
+            <w:pPr>
+              <w:pStyle w:val="Normal"/>
+              <w:spacing w:lineRule="auto" w:line="240" w:before="0" w:after="0"/>
+              <w:rPr>
+                <w:b w:val="false"/>
+                <w:b w:val="false"/>
+              </w:rPr>
+            </w:pPr>
+            <w:r>
+              <w:rPr>
+                <w:b w:val="false"/>
+                <w:bCs/>
+              </w:rPr>
+              <w:t>Запрос</w:t>
+            </w:r>
+          </w:p>
+        </w:tc>
+        <w:tc>
+          <w:tcPr>
+            <w:tcW w:w="5603" w:type="dxa"/>
+            <w:tcBorders>
+              <w:top w:val="nil"/>
+              <w:left w:val="nil"/>
+              <w:bottom w:val="nil"/>
+              <w:right w:val="nil"/>
+            </w:tcBorders>
+            <w:shd w:color="auto" w:fill="D3DFEE" w:themeFill="accent1" w:themeFillTint="3f" w:val="clear"/>
+          </w:tcPr>
+          <w:p>
+            <w:pPr>
+              <w:pStyle w:val="Normal"/>
+              <w:spacing w:lineRule="auto" w:line="240" w:before="0" w:after="0"/>
+              <w:cnfStyle w:val="000000100000" w:firstRow="0" w:lastRow="0" w:firstColumn="0" w:lastColumn="0" w:oddVBand="0" w:evenVBand="0" w:oddHBand="1" w:evenHBand="0" w:firstRowFirstColumn="0" w:firstRowLastColumn="0" w:lastRowFirstColumn="0" w:lastRowLastColumn="0"/>
+              <w:rPr/>
+            </w:pPr>
+            <w:r>
+              <w:rPr/>
+              <w:t>Ответ</w:t>
+            </w:r>
+          </w:p>
+        </w:tc>
+        <w:tc>
+          <w:tcPr>
+            <w:tcW w:w="6275" w:type="dxa"/>
+            <w:tcBorders>
+              <w:top w:val="nil"/>
+              <w:left w:val="nil"/>
+              <w:bottom w:val="nil"/>
+            </w:tcBorders>
+            <w:shd w:color="auto" w:fill="D3DFEE" w:themeFill="accent1" w:themeFillTint="3f" w:val="clear"/>
+          </w:tcPr>
+          <w:p>
+            <w:pPr>
+              <w:pStyle w:val="Normal"/>
+              <w:spacing w:lineRule="auto" w:line="240" w:before="0" w:after="0"/>
+              <w:cnfStyle w:val="000000100000" w:firstRow="0" w:lastRow="0" w:firstColumn="0" w:lastColumn="0" w:oddVBand="0" w:evenVBand="0" w:oddHBand="1" w:evenHBand="0" w:firstRowFirstColumn="0" w:firstRowLastColumn="0" w:lastRowFirstColumn="0" w:lastRowLastColumn="0"/>
+              <w:rPr/>
+            </w:pPr>
+            <w:r>
+              <w:rPr/>
+              <w:t>Ошибка</w:t>
+            </w:r>
+          </w:p>
+        </w:tc>
+      </w:tr>
+      <w:tr>
+        <w:trPr>
+          <w:cnfStyle w:val="000000010000" w:firstRow="0" w:lastRow="0" w:firstColumn="0" w:lastColumn="0" w:oddVBand="0" w:evenVBand="0" w:oddHBand="0" w:evenHBand="1" w:firstRowFirstColumn="0" w:firstRowLastColumn="0" w:lastRowFirstColumn="0" w:lastRowLastColumn="0"/>
+        </w:trPr>
+        <w:tc>
+          <w:tcPr>
+            <w:tcW w:w="3681" w:type="dxa"/>
+            <w:cnfStyle w:val="001000000000" w:firstRow="0" w:lastRow="0" w:firstColumn="1" w:lastColumn="0" w:oddVBand="0" w:evenVBand="0" w:oddHBand="0" w:evenHBand="0" w:firstRowFirstColumn="0" w:firstRowLastColumn="0" w:lastRowFirstColumn="0" w:lastRowLastColumn="0"/>
+            <w:tcBorders>
+              <w:top w:val="nil"/>
+              <w:right w:val="nil"/>
+            </w:tcBorders>
+          </w:tcPr>
+          <w:p>
+            <w:pPr>
+              <w:pStyle w:val="Normal"/>
+              <w:spacing w:lineRule="auto" w:line="240" w:before="0" w:after="0"/>
+              <w:rPr>
+                <w:rFonts w:ascii="Courier New" w:hAnsi="Courier New" w:cs="Courier New"/>
+                <w:b w:val="false"/>
+                <w:b w:val="false"/>
+                <w:sz w:val="18"/>
+                <w:lang w:val="en-US"/>
+              </w:rPr>
+            </w:pPr>
+            <w:r>
+              <w:rPr>
+                <w:rFonts w:cs="Courier New" w:ascii="Courier New" w:hAnsi="Courier New"/>
+                <w:b w:val="false"/>
+                <w:bCs/>
+                <w:sz w:val="18"/>
+                <w:lang w:val="en-US"/>
+              </w:rPr>
+              <w:t>{</w:t>
+            </w:r>
+          </w:p>
+          <w:p>
+            <w:pPr>
+              <w:pStyle w:val="Normal"/>
+              <w:spacing w:lineRule="auto" w:line="240" w:before="0" w:after="0"/>
+              <w:rPr>
+                <w:rFonts w:ascii="Courier New" w:hAnsi="Courier New" w:cs="Courier New"/>
+                <w:b w:val="false"/>
+                <w:b w:val="false"/>
+                <w:sz w:val="18"/>
+                <w:lang w:val="en-US"/>
+              </w:rPr>
+            </w:pPr>
+            <w:r>
+              <w:rPr>
+                <w:rFonts w:cs="Courier New" w:ascii="Courier New" w:hAnsi="Courier New"/>
+                <w:b w:val="false"/>
+                <w:bCs/>
+                <w:sz w:val="18"/>
+                <w:lang w:val="en-US"/>
+              </w:rPr>
+              <w:t xml:space="preserve">  </w:t>
+            </w:r>
+            <w:r>
+              <w:rPr>
+                <w:rFonts w:cs="Courier New" w:ascii="Courier New" w:hAnsi="Courier New"/>
+                <w:b w:val="false"/>
+                <w:bCs/>
+                <w:sz w:val="18"/>
+                <w:lang w:val="en-US"/>
+              </w:rPr>
+              <w:t>"request":</w:t>
+            </w:r>
+          </w:p>
+          <w:p>
+            <w:pPr>
+              <w:pStyle w:val="Normal"/>
+              <w:spacing w:lineRule="auto" w:line="240" w:before="0" w:after="0"/>
+              <w:rPr>
+                <w:rFonts w:ascii="Courier New" w:hAnsi="Courier New" w:cs="Courier New"/>
+                <w:b w:val="false"/>
+                <w:b w:val="false"/>
+                <w:sz w:val="18"/>
+                <w:lang w:val="en-US"/>
+              </w:rPr>
+            </w:pPr>
+            <w:r>
+              <w:rPr>
+                <w:rFonts w:cs="Courier New" w:ascii="Courier New" w:hAnsi="Courier New"/>
+                <w:b w:val="false"/>
+                <w:bCs/>
+                <w:sz w:val="18"/>
+                <w:lang w:val="en-US"/>
+              </w:rPr>
+              <w:t xml:space="preserve">  </w:t>
+            </w:r>
+            <w:r>
+              <w:rPr>
+                <w:rFonts w:cs="Courier New" w:ascii="Courier New" w:hAnsi="Courier New"/>
+                <w:b w:val="false"/>
+                <w:bCs/>
+                <w:sz w:val="18"/>
+                <w:lang w:val="en-US"/>
+              </w:rPr>
+              <w:t>{</w:t>
+            </w:r>
+          </w:p>
+          <w:p>
+            <w:pPr>
+              <w:pStyle w:val="Normal"/>
+              <w:spacing w:lineRule="auto" w:line="240" w:before="0" w:after="0"/>
+              <w:rPr>
+                <w:rFonts w:ascii="Courier New" w:hAnsi="Courier New" w:cs="Courier New"/>
+                <w:b w:val="false"/>
+                <w:b w:val="false"/>
+                <w:sz w:val="18"/>
+                <w:lang w:val="en-US"/>
+              </w:rPr>
+            </w:pPr>
+            <w:r>
+              <w:rPr>
+                <w:rFonts w:cs="Courier New" w:ascii="Courier New" w:hAnsi="Courier New"/>
+                <w:b w:val="false"/>
+                <w:bCs/>
+                <w:sz w:val="18"/>
+                <w:lang w:val="en-US"/>
+              </w:rPr>
+              <w:t xml:space="preserve">    </w:t>
+            </w:r>
+            <w:r>
+              <w:rPr>
+                <w:rFonts w:cs="Courier New" w:ascii="Courier New" w:hAnsi="Courier New"/>
+                <w:b w:val="false"/>
+                <w:bCs/>
+                <w:sz w:val="18"/>
+                <w:lang w:val="en-US"/>
+              </w:rPr>
+              <w:t>"command" : "</w:t>
+            </w:r>
+            <w:r>
+              <w:rPr>
+                <w:rFonts w:cs="Courier New" w:ascii="Courier New" w:hAnsi="Courier New"/>
+                <w:b/>
+                <w:bCs/>
+                <w:sz w:val="18"/>
+                <w:lang w:val="en-US"/>
+              </w:rPr>
+              <w:t>i.</w:t>
+            </w:r>
+            <w:r>
+              <w:rPr>
+                <w:rFonts w:eastAsia="Calibri" w:cs="Courier New" w:ascii="Courier New" w:hAnsi="Courier New" w:eastAsiaTheme="minorHAnsi"/>
+                <w:b/>
+                <w:bCs/>
+                <w:color w:val="auto"/>
+                <w:kern w:val="0"/>
+                <w:sz w:val="18"/>
+                <w:szCs w:val="22"/>
+                <w:lang w:val="en-US" w:eastAsia="en-US" w:bidi="ar-SA"/>
+              </w:rPr>
+              <w:t>loaddump</w:t>
+            </w:r>
+            <w:r>
+              <w:rPr>
+                <w:rFonts w:cs="Courier New" w:ascii="Courier New" w:hAnsi="Courier New"/>
+                <w:b w:val="false"/>
+                <w:bCs/>
+                <w:sz w:val="18"/>
+                <w:lang w:val="en-US"/>
+              </w:rPr>
+              <w:t>",</w:t>
+            </w:r>
+          </w:p>
+          <w:p>
+            <w:pPr>
+              <w:pStyle w:val="Normal"/>
+              <w:spacing w:lineRule="auto" w:line="240" w:before="0" w:after="0"/>
+              <w:rPr>
+                <w:rFonts w:ascii="Courier New" w:hAnsi="Courier New" w:cs="Courier New"/>
+                <w:b w:val="false"/>
+                <w:b w:val="false"/>
+                <w:sz w:val="18"/>
+                <w:lang w:val="en-US"/>
+              </w:rPr>
+            </w:pPr>
+            <w:r>
+              <w:rPr>
+                <w:rFonts w:cs="Courier New" w:ascii="Courier New" w:hAnsi="Courier New"/>
+                <w:b w:val="false"/>
+                <w:bCs/>
+                <w:sz w:val="18"/>
+                <w:lang w:val="en-US"/>
+              </w:rPr>
+              <w:t xml:space="preserve">    </w:t>
+            </w:r>
+            <w:r>
+              <w:rPr>
+                <w:rFonts w:cs="Courier New" w:ascii="Courier New" w:hAnsi="Courier New"/>
+                <w:b w:val="false"/>
+                <w:bCs/>
+                <w:sz w:val="18"/>
+                <w:lang w:val="en-US"/>
+              </w:rPr>
+              <w:t>"</w:t>
+            </w:r>
+            <w:r>
+              <w:rPr>
+                <w:rFonts w:eastAsia="Calibri" w:cs="Courier New" w:ascii="Courier New" w:hAnsi="Courier New" w:eastAsiaTheme="minorHAnsi"/>
+                <w:b w:val="false"/>
+                <w:bCs/>
+                <w:color w:val="auto"/>
+                <w:kern w:val="0"/>
+                <w:sz w:val="18"/>
+                <w:szCs w:val="22"/>
+                <w:lang w:val="en-US" w:eastAsia="en-US" w:bidi="ar-SA"/>
+              </w:rPr>
+              <w:t>load</w:t>
+            </w:r>
+            <w:r>
+              <w:rPr>
+                <w:rFonts w:cs="Courier New" w:ascii="Courier New" w:hAnsi="Courier New"/>
+                <w:b w:val="false"/>
+                <w:bCs/>
+                <w:sz w:val="18"/>
+                <w:lang w:val="en-US"/>
+              </w:rPr>
+              <w:t xml:space="preserve">"    : </w:t>
+            </w:r>
+            <w:r>
+              <w:rPr>
+                <w:rFonts w:eastAsia="Calibri" w:cs="Courier New" w:ascii="Courier New" w:hAnsi="Courier New" w:eastAsiaTheme="minorHAnsi"/>
+                <w:b w:val="false"/>
+                <w:bCs/>
+                <w:color w:val="auto"/>
+                <w:kern w:val="0"/>
+                <w:sz w:val="18"/>
+                <w:szCs w:val="22"/>
+                <w:lang w:val="en-US" w:eastAsia="en-US" w:bidi="ar-SA"/>
+              </w:rPr>
+              <w:t>TRUE/FALSE</w:t>
+            </w:r>
+          </w:p>
+          <w:p>
+            <w:pPr>
+              <w:pStyle w:val="Normal"/>
+              <w:spacing w:lineRule="auto" w:line="240" w:before="0" w:after="0"/>
+              <w:rPr>
+                <w:rFonts w:ascii="Courier New" w:hAnsi="Courier New" w:cs="Courier New"/>
+                <w:b w:val="false"/>
+                <w:b w:val="false"/>
+                <w:sz w:val="18"/>
+              </w:rPr>
+            </w:pPr>
+            <w:r>
+              <w:rPr>
+                <w:rFonts w:cs="Courier New" w:ascii="Courier New" w:hAnsi="Courier New"/>
+                <w:b w:val="false"/>
+                <w:bCs/>
+                <w:sz w:val="18"/>
+                <w:lang w:val="en-US"/>
+              </w:rPr>
+              <w:t xml:space="preserve">  </w:t>
+            </w:r>
+            <w:r>
+              <w:rPr>
+                <w:rFonts w:cs="Courier New" w:ascii="Courier New" w:hAnsi="Courier New"/>
+                <w:b w:val="false"/>
+                <w:bCs/>
+                <w:sz w:val="18"/>
+              </w:rPr>
+              <w:t>}</w:t>
+            </w:r>
+          </w:p>
+          <w:p>
+            <w:pPr>
+              <w:pStyle w:val="Normal"/>
+              <w:spacing w:lineRule="auto" w:line="240" w:before="0" w:after="0"/>
+              <w:rPr>
+                <w:rFonts w:ascii="Courier New" w:hAnsi="Courier New" w:cs="Courier New"/>
+                <w:b w:val="false"/>
+                <w:b w:val="false"/>
+                <w:sz w:val="18"/>
+              </w:rPr>
+            </w:pPr>
+            <w:r>
+              <w:rPr>
+                <w:rFonts w:cs="Courier New" w:ascii="Courier New" w:hAnsi="Courier New"/>
+                <w:b w:val="false"/>
+                <w:bCs/>
+                <w:sz w:val="18"/>
+              </w:rPr>
+              <w:t>}</w:t>
+            </w:r>
+            <w:r>
+              <w:rPr>
+                <w:b w:val="false"/>
+                <w:bCs/>
+              </w:rPr>
+              <w:t xml:space="preserve"> </w:t>
+            </w:r>
+          </w:p>
+        </w:tc>
+        <w:tc>
+          <w:tcPr>
+            <w:tcW w:w="5603" w:type="dxa"/>
+            <w:tcBorders>
+              <w:top w:val="nil"/>
+              <w:left w:val="nil"/>
+              <w:right w:val="nil"/>
+            </w:tcBorders>
+          </w:tcPr>
+          <w:p>
+            <w:pPr>
+              <w:pStyle w:val="Normal"/>
+              <w:spacing w:lineRule="auto" w:line="240" w:before="0" w:after="0"/>
+              <w:cnfStyle w:val="000000010000" w:firstRow="0" w:lastRow="0" w:firstColumn="0" w:lastColumn="0" w:oddVBand="0" w:evenVBand="0" w:oddHBand="0" w:evenHBand="1" w:firstRowFirstColumn="0" w:firstRowLastColumn="0" w:lastRowFirstColumn="0" w:lastRowLastColumn="0"/>
+              <w:rPr>
+                <w:rFonts w:ascii="Courier New" w:hAnsi="Courier New" w:cs="Courier New"/>
+                <w:sz w:val="18"/>
+                <w:lang w:val="en-US"/>
+              </w:rPr>
+            </w:pPr>
+            <w:r>
+              <w:rPr>
+                <w:rFonts w:cs="Courier New" w:ascii="Courier New" w:hAnsi="Courier New"/>
+                <w:sz w:val="18"/>
+                <w:lang w:val="en-US"/>
+              </w:rPr>
+              <w:t>{</w:t>
+            </w:r>
+          </w:p>
+          <w:p>
+            <w:pPr>
+              <w:pStyle w:val="Normal"/>
+              <w:spacing w:lineRule="auto" w:line="240" w:before="0" w:after="0"/>
+              <w:cnfStyle w:val="000000010000" w:firstRow="0" w:lastRow="0" w:firstColumn="0" w:lastColumn="0" w:oddVBand="0" w:evenVBand="0" w:oddHBand="0" w:evenHBand="1" w:firstRowFirstColumn="0" w:firstRowLastColumn="0" w:lastRowFirstColumn="0" w:lastRowLastColumn="0"/>
+              <w:rPr>
+                <w:rFonts w:ascii="Courier New" w:hAnsi="Courier New" w:cs="Courier New"/>
+                <w:sz w:val="18"/>
+                <w:lang w:val="en-US"/>
+              </w:rPr>
+            </w:pPr>
+            <w:r>
+              <w:rPr>
+                <w:rFonts w:cs="Courier New" w:ascii="Courier New" w:hAnsi="Courier New"/>
+                <w:sz w:val="18"/>
+                <w:lang w:val="en-US"/>
+              </w:rPr>
+              <w:t xml:space="preserve">  </w:t>
+            </w:r>
+            <w:r>
+              <w:rPr>
+                <w:rFonts w:cs="Courier New" w:ascii="Courier New" w:hAnsi="Courier New"/>
+                <w:sz w:val="18"/>
+                <w:lang w:val="en-US"/>
+              </w:rPr>
+              <w:t>"response" :</w:t>
+            </w:r>
+          </w:p>
+          <w:p>
+            <w:pPr>
+              <w:pStyle w:val="Normal"/>
+              <w:spacing w:lineRule="auto" w:line="240" w:before="0" w:after="0"/>
+              <w:cnfStyle w:val="000000010000" w:firstRow="0" w:lastRow="0" w:firstColumn="0" w:lastColumn="0" w:oddVBand="0" w:evenVBand="0" w:oddHBand="0" w:evenHBand="1" w:firstRowFirstColumn="0" w:firstRowLastColumn="0" w:lastRowFirstColumn="0" w:lastRowLastColumn="0"/>
+              <w:rPr>
+                <w:rFonts w:ascii="Courier New" w:hAnsi="Courier New" w:cs="Courier New"/>
+                <w:sz w:val="18"/>
+                <w:lang w:val="en-US"/>
+              </w:rPr>
+            </w:pPr>
+            <w:r>
+              <w:rPr>
+                <w:rFonts w:cs="Courier New" w:ascii="Courier New" w:hAnsi="Courier New"/>
+                <w:sz w:val="18"/>
+                <w:lang w:val="en-US"/>
+              </w:rPr>
+              <w:t xml:space="preserve">  </w:t>
+            </w:r>
+            <w:r>
+              <w:rPr>
+                <w:rFonts w:cs="Courier New" w:ascii="Courier New" w:hAnsi="Courier New"/>
+                <w:sz w:val="18"/>
+                <w:lang w:val="en-US"/>
+              </w:rPr>
+              <w:t>{</w:t>
+            </w:r>
+          </w:p>
+          <w:p>
+            <w:pPr>
+              <w:pStyle w:val="Normal"/>
+              <w:spacing w:lineRule="auto" w:line="240" w:before="0" w:after="0"/>
+              <w:cnfStyle w:val="000000010000" w:firstRow="0" w:lastRow="0" w:firstColumn="0" w:lastColumn="0" w:oddVBand="0" w:evenVBand="0" w:oddHBand="0" w:evenHBand="1" w:firstRowFirstColumn="0" w:firstRowLastColumn="0" w:lastRowFirstColumn="0" w:lastRowLastColumn="0"/>
+              <w:rPr>
+                <w:rFonts w:ascii="Courier New" w:hAnsi="Courier New" w:cs="Courier New"/>
+                <w:sz w:val="18"/>
+                <w:lang w:val="en-US"/>
+              </w:rPr>
+            </w:pPr>
+            <w:r>
+              <w:rPr>
+                <w:rFonts w:cs="Courier New" w:ascii="Courier New" w:hAnsi="Courier New"/>
+                <w:sz w:val="18"/>
+                <w:lang w:val="en-US"/>
+              </w:rPr>
+              <w:t xml:space="preserve">    </w:t>
+            </w:r>
+            <w:r>
+              <w:rPr>
+                <w:rFonts w:cs="Courier New" w:ascii="Courier New" w:hAnsi="Courier New"/>
+                <w:sz w:val="18"/>
+                <w:lang w:val="en-US"/>
+              </w:rPr>
+              <w:t>"command": "</w:t>
+            </w:r>
+            <w:r>
+              <w:rPr>
+                <w:rFonts w:cs="Courier New" w:ascii="Courier New" w:hAnsi="Courier New"/>
+                <w:b/>
+                <w:sz w:val="18"/>
+                <w:lang w:val="en-US"/>
+              </w:rPr>
+              <w:t>i.</w:t>
+            </w:r>
+            <w:r>
+              <w:rPr>
+                <w:rFonts w:eastAsia="Calibri" w:cs="Courier New" w:ascii="Courier New" w:hAnsi="Courier New" w:eastAsiaTheme="minorHAnsi"/>
+                <w:b/>
+                <w:bCs/>
+                <w:color w:val="auto"/>
+                <w:kern w:val="0"/>
+                <w:sz w:val="18"/>
+                <w:szCs w:val="22"/>
+                <w:lang w:val="en-US" w:eastAsia="en-US" w:bidi="ar-SA"/>
+              </w:rPr>
+              <w:t>loaddump</w:t>
+            </w:r>
+            <w:r>
+              <w:rPr>
+                <w:rFonts w:cs="Courier New" w:ascii="Courier New" w:hAnsi="Courier New"/>
+                <w:sz w:val="18"/>
+                <w:lang w:val="en-US"/>
+              </w:rPr>
+              <w:t>",</w:t>
+            </w:r>
+          </w:p>
+          <w:p>
+            <w:pPr>
+              <w:pStyle w:val="Normal"/>
+              <w:spacing w:lineRule="auto" w:line="240" w:before="0" w:after="0"/>
+              <w:cnfStyle w:val="000000010000" w:firstRow="0" w:lastRow="0" w:firstColumn="0" w:lastColumn="0" w:oddVBand="0" w:evenVBand="0" w:oddHBand="0" w:evenHBand="1" w:firstRowFirstColumn="0" w:firstRowLastColumn="0" w:lastRowFirstColumn="0" w:lastRowLastColumn="0"/>
+              <w:rPr>
+                <w:rFonts w:ascii="Courier New" w:hAnsi="Courier New" w:cs="Courier New"/>
+                <w:sz w:val="18"/>
+                <w:lang w:val="en-US"/>
+              </w:rPr>
+            </w:pPr>
+            <w:r>
+              <w:rPr>
+                <w:rFonts w:cs="Courier New" w:ascii="Courier New" w:hAnsi="Courier New"/>
+                <w:sz w:val="18"/>
+                <w:lang w:val="en-US"/>
+              </w:rPr>
+              <w:t xml:space="preserve">    </w:t>
+            </w:r>
+            <w:r>
+              <w:rPr>
+                <w:rFonts w:cs="Courier New" w:ascii="Courier New" w:hAnsi="Courier New"/>
+                <w:sz w:val="18"/>
+                <w:lang w:val="en-US"/>
+              </w:rPr>
+              <w:t>"success": TRUE</w:t>
+            </w:r>
+          </w:p>
+          <w:p>
+            <w:pPr>
+              <w:pStyle w:val="Normal"/>
+              <w:spacing w:lineRule="auto" w:line="240" w:before="0" w:after="0"/>
+              <w:cnfStyle w:val="000000010000" w:firstRow="0" w:lastRow="0" w:firstColumn="0" w:lastColumn="0" w:oddVBand="0" w:evenVBand="0" w:oddHBand="0" w:evenHBand="1" w:firstRowFirstColumn="0" w:firstRowLastColumn="0" w:lastRowFirstColumn="0" w:lastRowLastColumn="0"/>
+              <w:rPr>
+                <w:rFonts w:ascii="Courier New" w:hAnsi="Courier New" w:cs="Courier New"/>
+                <w:sz w:val="18"/>
+                <w:lang w:val="en-US"/>
+              </w:rPr>
+            </w:pPr>
+            <w:r>
+              <w:rPr>
+                <w:rFonts w:cs="Courier New" w:ascii="Courier New" w:hAnsi="Courier New"/>
+                <w:sz w:val="18"/>
+                <w:lang w:val="en-US"/>
+              </w:rPr>
+              <w:t xml:space="preserve">  </w:t>
+            </w:r>
+            <w:r>
+              <w:rPr>
+                <w:rFonts w:cs="Courier New" w:ascii="Courier New" w:hAnsi="Courier New"/>
+                <w:sz w:val="18"/>
+                <w:lang w:val="en-US"/>
+              </w:rPr>
+              <w:t>}</w:t>
+            </w:r>
+          </w:p>
+          <w:p>
+            <w:pPr>
+              <w:pStyle w:val="Normal"/>
+              <w:spacing w:lineRule="auto" w:line="240" w:before="0" w:after="0"/>
+              <w:cnfStyle w:val="000000010000" w:firstRow="0" w:lastRow="0" w:firstColumn="0" w:lastColumn="0" w:oddVBand="0" w:evenVBand="0" w:oddHBand="0" w:evenHBand="1" w:firstRowFirstColumn="0" w:firstRowLastColumn="0" w:lastRowFirstColumn="0" w:lastRowLastColumn="0"/>
+              <w:rPr>
+                <w:rFonts w:ascii="Courier New" w:hAnsi="Courier New" w:cs="Courier New"/>
+                <w:sz w:val="18"/>
+                <w:lang w:val="en-US"/>
+              </w:rPr>
+            </w:pPr>
+            <w:r>
+              <w:rPr>
+                <w:rFonts w:cs="Courier New" w:ascii="Courier New" w:hAnsi="Courier New"/>
+                <w:sz w:val="18"/>
+                <w:lang w:val="en-US"/>
+              </w:rPr>
+              <w:t>}</w:t>
+            </w:r>
+            <w:bookmarkStart w:id="1" w:name="_GoBack1"/>
+            <w:bookmarkEnd w:id="1"/>
+          </w:p>
+        </w:tc>
+        <w:tc>
+          <w:tcPr>
+            <w:tcW w:w="6275" w:type="dxa"/>
+            <w:tcBorders>
+              <w:top w:val="nil"/>
+              <w:left w:val="nil"/>
+            </w:tcBorders>
+          </w:tcPr>
+          <w:p>
+            <w:pPr>
+              <w:pStyle w:val="Normal"/>
+              <w:spacing w:lineRule="auto" w:line="240" w:before="0" w:after="0"/>
+              <w:cnfStyle w:val="000000010000" w:firstRow="0" w:lastRow="0" w:firstColumn="0" w:lastColumn="0" w:oddVBand="0" w:evenVBand="0" w:oddHBand="0" w:evenHBand="1" w:firstRowFirstColumn="0" w:firstRowLastColumn="0" w:lastRowFirstColumn="0" w:lastRowLastColumn="0"/>
+              <w:rPr>
+                <w:rFonts w:ascii="Courier New" w:hAnsi="Courier New" w:cs="Courier New"/>
+                <w:sz w:val="18"/>
+                <w:lang w:val="en-US"/>
+              </w:rPr>
+            </w:pPr>
+            <w:r>
+              <w:rPr>
+                <w:rFonts w:cs="Courier New" w:ascii="Courier New" w:hAnsi="Courier New"/>
+                <w:sz w:val="18"/>
+                <w:lang w:val="en-US"/>
+              </w:rPr>
+            </w:r>
+          </w:p>
+        </w:tc>
+      </w:tr>
+    </w:tbl>
+    <w:p>
+      <w:pPr>
+        <w:pStyle w:val="Normal"/>
+        <w:rPr/>
+      </w:pPr>
+      <w:r>
+        <w:rPr/>
+      </w:r>
+    </w:p>
+    <w:tbl>
+      <w:tblPr>
+        <w:tblStyle w:val="a3"/>
+        <w:tblW w:w="15548" w:type="dxa"/>
+        <w:jc w:val="left"/>
+        <w:tblInd w:w="0" w:type="dxa"/>
+        <w:tblCellMar>
+          <w:top w:w="0" w:type="dxa"/>
+          <w:left w:w="108" w:type="dxa"/>
+          <w:bottom w:w="0" w:type="dxa"/>
+          <w:right w:w="108" w:type="dxa"/>
+        </w:tblCellMar>
+        <w:tblLook w:val="04a0" w:noHBand="0" w:noVBand="1" w:firstColumn="1" w:lastRow="0" w:lastColumn="0" w:firstRow="1"/>
+      </w:tblPr>
+      <w:tblGrid>
+        <w:gridCol w:w="959"/>
+        <w:gridCol w:w="14588"/>
+      </w:tblGrid>
+      <w:tr>
+        <w:trPr/>
+        <w:tc>
+          <w:tcPr>
+            <w:tcW w:w="959" w:type="dxa"/>
+            <w:tcBorders/>
+            <w:vAlign w:val="center"/>
+          </w:tcPr>
+          <w:p>
+            <w:pPr>
+              <w:pStyle w:val="Normal"/>
+              <w:spacing w:lineRule="auto" w:line="240" w:before="0" w:after="0"/>
+              <w:rPr/>
+            </w:pPr>
+            <w:r>
+              <w:rPr/>
+              <w:drawing>
+                <wp:inline distT="0" distB="0" distL="0" distR="0">
+                  <wp:extent cx="428625" cy="381635"/>
+                  <wp:effectExtent l="0" t="0" r="0" b="0"/>
+                  <wp:docPr id="4" name="Image1" descr="http://i.mycdn.me/i?r=AzEPZsRbOZEKgBhR0XGMT1RkAV3QieHs7NPZmbdao_FRVqaKTM5SRkZCeTgDn6uOyic"/>
+                  <wp:cNvGraphicFramePr>
+                    <a:graphicFrameLocks xmlns:a="http://schemas.openxmlformats.org/drawingml/2006/main" noChangeAspect="1"/>
+                  </wp:cNvGraphicFramePr>
+                  <a:graphic xmlns:a="http://schemas.openxmlformats.org/drawingml/2006/main">
+                    <a:graphicData uri="http://schemas.openxmlformats.org/drawingml/2006/picture">
+                      <pic:pic xmlns:pic="http://schemas.openxmlformats.org/drawingml/2006/picture">
+                        <pic:nvPicPr>
+                          <pic:cNvPr id="4" name="Image1" descr="http://i.mycdn.me/i?r=AzEPZsRbOZEKgBhR0XGMT1RkAV3QieHs7NPZmbdao_FRVqaKTM5SRkZCeTgDn6uOyic"/>
+                          <pic:cNvPicPr>
+                            <a:picLocks noChangeAspect="1" noChangeArrowheads="1"/>
+                          </pic:cNvPicPr>
+                        </pic:nvPicPr>
+                        <pic:blipFill>
+                          <a:blip r:embed="rId5"/>
+                          <a:stretch>
+                            <a:fillRect/>
+                          </a:stretch>
+                        </pic:blipFill>
+                        <pic:spPr bwMode="auto">
+                          <a:xfrm>
+                            <a:off x="0" y="0"/>
+                            <a:ext cx="428625" cy="381635"/>
+                          </a:xfrm>
+                          <a:prstGeom prst="rect">
+                            <a:avLst/>
+                          </a:prstGeom>
+                        </pic:spPr>
+                      </pic:pic>
+                    </a:graphicData>
+                  </a:graphic>
+                </wp:inline>
+              </w:drawing>
+            </w:r>
+          </w:p>
+        </w:tc>
+        <w:tc>
+          <w:tcPr>
+            <w:tcW w:w="14588" w:type="dxa"/>
+            <w:tcBorders/>
+            <w:vAlign w:val="center"/>
+          </w:tcPr>
+          <w:p>
+            <w:pPr>
+              <w:pStyle w:val="Normal"/>
+              <w:spacing w:lineRule="auto" w:line="240" w:before="0" w:after="0"/>
+              <w:rPr/>
+            </w:pPr>
+            <w:r>
+              <w:rPr>
+                <w:rFonts w:eastAsia="Calibri" w:cs="" w:cstheme="minorBidi" w:eastAsiaTheme="minorHAnsi"/>
+                <w:color w:val="auto"/>
+                <w:kern w:val="0"/>
+                <w:sz w:val="22"/>
+                <w:szCs w:val="22"/>
+                <w:lang w:val="ru-RU" w:eastAsia="en-US" w:bidi="ar-SA"/>
+              </w:rPr>
+              <w:t>Данная команда действительна только если контроллер находится в режиме DUMP_VARS или DUMP_TOTALS</w:t>
+            </w:r>
+            <w:r>
+              <w:rPr/>
+              <w:t>. В остальных режимах команда выдаст SUCCESS : FALSE.</w:t>
+            </w:r>
+          </w:p>
+          <w:p>
+            <w:pPr>
+              <w:pStyle w:val="Normal"/>
+              <w:spacing w:lineRule="auto" w:line="240" w:before="0" w:after="0"/>
+              <w:rPr/>
+            </w:pPr>
+            <w:r>
+              <w:rPr/>
+              <w:t xml:space="preserve">После получения ответа  SUCCESS : </w:t>
+            </w:r>
+            <w:r>
+              <w:rPr>
+                <w:rFonts w:eastAsia="Calibri" w:cs="" w:cstheme="minorBidi" w:eastAsiaTheme="minorHAnsi"/>
+                <w:color w:val="auto"/>
+                <w:kern w:val="0"/>
+                <w:sz w:val="22"/>
+                <w:szCs w:val="22"/>
+                <w:lang w:val="ru-RU" w:eastAsia="en-US" w:bidi="ar-SA"/>
+              </w:rPr>
+              <w:t>TRUE необходимо заного запросить статус контроллера. Так как после загрузки нарастающих, контроллер может запросить подтверждение (при не соответствии хэшей конфигурации и дампа) на загрузку переменных (статус DUMP_VARS)</w:t>
+            </w:r>
+          </w:p>
+        </w:tc>
+      </w:tr>
+    </w:tbl>
+    <w:p>
+      <w:pPr>
+        <w:pStyle w:val="Normal"/>
+        <w:spacing w:before="0" w:after="200"/>
+        <w:rPr/>
+      </w:pPr>
+      <w:r>
+        <w:rPr/>
+      </w:r>
     </w:p>
     <w:sectPr>
       <w:type w:val="nextPage"/>
@@ -12793,7 +13844,6 @@
     <w:rPrDefault>
       <w:rPr>
         <w:rFonts w:ascii="Calibri" w:hAnsi="Calibri" w:eastAsia="Calibri" w:cs="" w:asciiTheme="minorHAnsi" w:cstheme="minorBidi" w:eastAsiaTheme="minorHAnsi" w:hAnsiTheme="minorHAnsi"/>
-        <w:sz w:val="22"/>
         <w:szCs w:val="22"/>
         <w:lang w:val="ru-RU" w:eastAsia="en-US" w:bidi="ar-SA"/>
       </w:rPr>
@@ -12948,6 +13998,7 @@
     <w:qFormat/>
     <w:pPr>
       <w:widowControl/>
+      <w:suppressAutoHyphens w:val="true"/>
       <w:bidi w:val="0"/>
       <w:spacing w:lineRule="auto" w:line="276" w:before="0" w:after="200"/>
       <w:jc w:val="left"/>

</xml_diff>

<commit_message>
#69 added argument --no-dump
</commit_message>
<xml_diff>
--- a/docs/JSON.docx
+++ b/docs/JSON.docx
@@ -27,7 +27,7 @@
           <w:bottom w:w="0" w:type="dxa"/>
           <w:right w:w="108" w:type="dxa"/>
         </w:tblCellMar>
-        <w:tblLook w:val="04a0" w:noHBand="0" w:noVBand="1" w:firstColumn="1" w:lastRow="0" w:lastColumn="0" w:firstRow="1"/>
+        <w:tblLook w:noVBand="1" w:val="04a0" w:noHBand="0" w:lastColumn="0" w:firstColumn="1" w:lastRow="0" w:firstRow="1"/>
       </w:tblPr>
       <w:tblGrid>
         <w:gridCol w:w="3708"/>
@@ -114,6 +114,8 @@
               <w:top w:val="nil"/>
               <w:bottom w:val="nil"/>
               <w:right w:val="nil"/>
+              <w:insideH w:val="nil"/>
+              <w:insideV w:val="nil"/>
             </w:tcBorders>
             <w:shd w:color="auto" w:fill="DFD8E8" w:themeFill="accent4" w:themeFillTint="3f" w:val="clear"/>
           </w:tcPr>
@@ -143,6 +145,8 @@
               <w:left w:val="nil"/>
               <w:bottom w:val="nil"/>
               <w:right w:val="nil"/>
+              <w:insideH w:val="nil"/>
+              <w:insideV w:val="nil"/>
             </w:tcBorders>
             <w:shd w:color="auto" w:fill="DFD8E8" w:themeFill="accent4" w:themeFillTint="3f" w:val="clear"/>
           </w:tcPr>
@@ -166,6 +170,7 @@
               <w:top w:val="nil"/>
               <w:left w:val="nil"/>
               <w:bottom w:val="nil"/>
+              <w:insideH w:val="nil"/>
             </w:tcBorders>
             <w:shd w:color="auto" w:fill="DFD8E8" w:themeFill="accent4" w:themeFillTint="3f" w:val="clear"/>
           </w:tcPr>
@@ -194,7 +199,9 @@
             <w:tcBorders>
               <w:top w:val="nil"/>
               <w:right w:val="nil"/>
+              <w:insideV w:val="nil"/>
             </w:tcBorders>
+            <w:shd w:fill="auto" w:val="clear"/>
           </w:tcPr>
           <w:p>
             <w:pPr>
@@ -668,7 +675,9 @@
               <w:top w:val="nil"/>
               <w:left w:val="nil"/>
               <w:right w:val="nil"/>
+              <w:insideV w:val="nil"/>
             </w:tcBorders>
+            <w:shd w:fill="auto" w:val="clear"/>
           </w:tcPr>
           <w:p>
             <w:pPr>
@@ -1499,6 +1508,7 @@
               <w:top w:val="nil"/>
               <w:left w:val="nil"/>
             </w:tcBorders>
+            <w:shd w:fill="auto" w:val="clear"/>
           </w:tcPr>
           <w:p>
             <w:pPr>
@@ -1597,7 +1607,7 @@
           <w:bottom w:w="0" w:type="dxa"/>
           <w:right w:w="108" w:type="dxa"/>
         </w:tblCellMar>
-        <w:tblLook w:val="04a0" w:noHBand="0" w:noVBand="1" w:firstColumn="1" w:lastRow="0" w:lastColumn="0" w:firstRow="1"/>
+        <w:tblLook w:noVBand="1" w:val="04a0" w:noHBand="0" w:lastColumn="0" w:firstColumn="1" w:lastRow="0" w:firstRow="1"/>
       </w:tblPr>
       <w:tblGrid>
         <w:gridCol w:w="3708"/>
@@ -1684,6 +1694,8 @@
               <w:top w:val="nil"/>
               <w:bottom w:val="nil"/>
               <w:right w:val="nil"/>
+              <w:insideH w:val="nil"/>
+              <w:insideV w:val="nil"/>
             </w:tcBorders>
             <w:shd w:color="auto" w:fill="DFD8E8" w:themeFill="accent4" w:themeFillTint="3f" w:val="clear"/>
           </w:tcPr>
@@ -1713,6 +1725,8 @@
               <w:left w:val="nil"/>
               <w:bottom w:val="nil"/>
               <w:right w:val="nil"/>
+              <w:insideH w:val="nil"/>
+              <w:insideV w:val="nil"/>
             </w:tcBorders>
             <w:shd w:color="auto" w:fill="DFD8E8" w:themeFill="accent4" w:themeFillTint="3f" w:val="clear"/>
           </w:tcPr>
@@ -1736,6 +1750,7 @@
               <w:top w:val="nil"/>
               <w:left w:val="nil"/>
               <w:bottom w:val="nil"/>
+              <w:insideH w:val="nil"/>
             </w:tcBorders>
             <w:shd w:color="auto" w:fill="DFD8E8" w:themeFill="accent4" w:themeFillTint="3f" w:val="clear"/>
           </w:tcPr>
@@ -1764,7 +1779,9 @@
             <w:tcBorders>
               <w:top w:val="nil"/>
               <w:right w:val="nil"/>
+              <w:insideV w:val="nil"/>
             </w:tcBorders>
+            <w:shd w:fill="auto" w:val="clear"/>
           </w:tcPr>
           <w:p>
             <w:pPr>
@@ -2270,7 +2287,9 @@
               <w:top w:val="nil"/>
               <w:left w:val="nil"/>
               <w:right w:val="nil"/>
+              <w:insideV w:val="nil"/>
             </w:tcBorders>
+            <w:shd w:fill="auto" w:val="clear"/>
           </w:tcPr>
           <w:p>
             <w:pPr>
@@ -3009,6 +3028,7 @@
               <w:top w:val="nil"/>
               <w:left w:val="nil"/>
             </w:tcBorders>
+            <w:shd w:fill="auto" w:val="clear"/>
           </w:tcPr>
           <w:p>
             <w:pPr>
@@ -3086,7 +3106,7 @@
           <w:bottom w:w="0" w:type="dxa"/>
           <w:right w:w="108" w:type="dxa"/>
         </w:tblCellMar>
-        <w:tblLook w:val="04a0" w:noHBand="0" w:noVBand="1" w:firstColumn="1" w:lastRow="0" w:lastColumn="0" w:firstRow="1"/>
+        <w:tblLook w:noVBand="1" w:val="04a0" w:noHBand="0" w:lastColumn="0" w:firstColumn="1" w:lastRow="0" w:firstRow="1"/>
       </w:tblPr>
       <w:tblGrid>
         <w:gridCol w:w="3681"/>
@@ -3152,6 +3172,8 @@
               <w:top w:val="nil"/>
               <w:bottom w:val="nil"/>
               <w:right w:val="nil"/>
+              <w:insideH w:val="nil"/>
+              <w:insideV w:val="nil"/>
             </w:tcBorders>
             <w:shd w:color="auto" w:fill="EFD3D2" w:themeFill="accent2" w:themeFillTint="3f" w:val="clear"/>
           </w:tcPr>
@@ -3181,6 +3203,8 @@
               <w:left w:val="nil"/>
               <w:bottom w:val="nil"/>
               <w:right w:val="nil"/>
+              <w:insideH w:val="nil"/>
+              <w:insideV w:val="nil"/>
             </w:tcBorders>
             <w:shd w:color="auto" w:fill="EFD3D2" w:themeFill="accent2" w:themeFillTint="3f" w:val="clear"/>
           </w:tcPr>
@@ -3204,6 +3228,7 @@
               <w:top w:val="nil"/>
               <w:left w:val="nil"/>
               <w:bottom w:val="nil"/>
+              <w:insideH w:val="nil"/>
             </w:tcBorders>
             <w:shd w:color="auto" w:fill="EFD3D2" w:themeFill="accent2" w:themeFillTint="3f" w:val="clear"/>
           </w:tcPr>
@@ -3232,7 +3257,9 @@
             <w:tcBorders>
               <w:top w:val="nil"/>
               <w:right w:val="nil"/>
+              <w:insideV w:val="nil"/>
             </w:tcBorders>
+            <w:shd w:fill="auto" w:val="clear"/>
           </w:tcPr>
           <w:p>
             <w:pPr>
@@ -3513,7 +3540,9 @@
               <w:top w:val="nil"/>
               <w:left w:val="nil"/>
               <w:right w:val="nil"/>
+              <w:insideV w:val="nil"/>
             </w:tcBorders>
+            <w:shd w:fill="auto" w:val="clear"/>
           </w:tcPr>
           <w:p>
             <w:pPr>
@@ -3972,6 +4001,7 @@
               <w:top w:val="nil"/>
               <w:left w:val="nil"/>
             </w:tcBorders>
+            <w:shd w:fill="auto" w:val="clear"/>
           </w:tcPr>
           <w:p>
             <w:pPr>
@@ -4409,7 +4439,7 @@
           <w:bottom w:w="0" w:type="dxa"/>
           <w:right w:w="108" w:type="dxa"/>
         </w:tblCellMar>
-        <w:tblLook w:val="04a0" w:noHBand="0" w:noVBand="1" w:firstColumn="1" w:lastRow="0" w:lastColumn="0" w:firstRow="1"/>
+        <w:tblLook w:noVBand="1" w:val="04a0" w:noHBand="0" w:lastColumn="0" w:firstColumn="1" w:lastRow="0" w:firstRow="1"/>
       </w:tblPr>
       <w:tblGrid>
         <w:gridCol w:w="3681"/>
@@ -4506,6 +4536,8 @@
               <w:top w:val="nil"/>
               <w:bottom w:val="nil"/>
               <w:right w:val="nil"/>
+              <w:insideH w:val="nil"/>
+              <w:insideV w:val="nil"/>
             </w:tcBorders>
             <w:shd w:color="auto" w:fill="EFD3D2" w:themeFill="accent2" w:themeFillTint="3f" w:val="clear"/>
           </w:tcPr>
@@ -4535,6 +4567,8 @@
               <w:left w:val="nil"/>
               <w:bottom w:val="nil"/>
               <w:right w:val="nil"/>
+              <w:insideH w:val="nil"/>
+              <w:insideV w:val="nil"/>
             </w:tcBorders>
             <w:shd w:color="auto" w:fill="EFD3D2" w:themeFill="accent2" w:themeFillTint="3f" w:val="clear"/>
           </w:tcPr>
@@ -4558,6 +4592,7 @@
               <w:top w:val="nil"/>
               <w:left w:val="nil"/>
               <w:bottom w:val="nil"/>
+              <w:insideH w:val="nil"/>
             </w:tcBorders>
             <w:shd w:color="auto" w:fill="EFD3D2" w:themeFill="accent2" w:themeFillTint="3f" w:val="clear"/>
           </w:tcPr>
@@ -4586,7 +4621,9 @@
             <w:tcBorders>
               <w:top w:val="nil"/>
               <w:right w:val="nil"/>
+              <w:insideV w:val="nil"/>
             </w:tcBorders>
+            <w:shd w:fill="auto" w:val="clear"/>
           </w:tcPr>
           <w:p>
             <w:pPr>
@@ -4826,7 +4863,9 @@
               <w:top w:val="nil"/>
               <w:left w:val="nil"/>
               <w:right w:val="nil"/>
+              <w:insideV w:val="nil"/>
             </w:tcBorders>
+            <w:shd w:fill="auto" w:val="clear"/>
           </w:tcPr>
           <w:p>
             <w:pPr>
@@ -5183,6 +5222,7 @@
               <w:top w:val="nil"/>
               <w:left w:val="nil"/>
             </w:tcBorders>
+            <w:shd w:fill="auto" w:val="clear"/>
           </w:tcPr>
           <w:p>
             <w:pPr>
@@ -5654,7 +5694,7 @@
           <w:bottom w:w="0" w:type="dxa"/>
           <w:right w:w="108" w:type="dxa"/>
         </w:tblCellMar>
-        <w:tblLook w:val="04a0" w:noHBand="0" w:noVBand="1" w:firstColumn="1" w:lastRow="0" w:lastColumn="0" w:firstRow="1"/>
+        <w:tblLook w:noVBand="1" w:val="04a0" w:noHBand="0" w:lastColumn="0" w:firstColumn="1" w:lastRow="0" w:firstRow="1"/>
       </w:tblPr>
       <w:tblGrid>
         <w:gridCol w:w="3681"/>
@@ -5741,6 +5781,8 @@
               <w:top w:val="nil"/>
               <w:bottom w:val="nil"/>
               <w:right w:val="nil"/>
+              <w:insideH w:val="nil"/>
+              <w:insideV w:val="nil"/>
             </w:tcBorders>
             <w:shd w:color="auto" w:fill="EFD3D2" w:themeFill="accent2" w:themeFillTint="3f" w:val="clear"/>
           </w:tcPr>
@@ -5770,6 +5812,8 @@
               <w:left w:val="nil"/>
               <w:bottom w:val="nil"/>
               <w:right w:val="nil"/>
+              <w:insideH w:val="nil"/>
+              <w:insideV w:val="nil"/>
             </w:tcBorders>
             <w:shd w:color="auto" w:fill="EFD3D2" w:themeFill="accent2" w:themeFillTint="3f" w:val="clear"/>
           </w:tcPr>
@@ -5793,6 +5837,7 @@
               <w:top w:val="nil"/>
               <w:left w:val="nil"/>
               <w:bottom w:val="nil"/>
+              <w:insideH w:val="nil"/>
             </w:tcBorders>
             <w:shd w:color="auto" w:fill="EFD3D2" w:themeFill="accent2" w:themeFillTint="3f" w:val="clear"/>
           </w:tcPr>
@@ -5821,7 +5866,9 @@
             <w:tcBorders>
               <w:top w:val="nil"/>
               <w:right w:val="nil"/>
+              <w:insideV w:val="nil"/>
             </w:tcBorders>
+            <w:shd w:fill="auto" w:val="clear"/>
           </w:tcPr>
           <w:p>
             <w:pPr>
@@ -6078,7 +6125,9 @@
               <w:top w:val="nil"/>
               <w:left w:val="nil"/>
               <w:right w:val="nil"/>
+              <w:insideV w:val="nil"/>
             </w:tcBorders>
+            <w:shd w:fill="auto" w:val="clear"/>
           </w:tcPr>
           <w:p>
             <w:pPr>
@@ -6453,6 +6502,7 @@
               <w:top w:val="nil"/>
               <w:left w:val="nil"/>
             </w:tcBorders>
+            <w:shd w:fill="auto" w:val="clear"/>
           </w:tcPr>
           <w:p>
             <w:pPr>
@@ -6926,7 +6976,7 @@
           <w:bottom w:w="0" w:type="dxa"/>
           <w:right w:w="108" w:type="dxa"/>
         </w:tblCellMar>
-        <w:tblLook w:val="04a0" w:noHBand="0" w:noVBand="1" w:firstColumn="1" w:lastRow="0" w:lastColumn="0" w:firstRow="1"/>
+        <w:tblLook w:noVBand="1" w:val="04a0" w:noHBand="0" w:lastColumn="0" w:firstColumn="1" w:lastRow="0" w:firstRow="1"/>
       </w:tblPr>
       <w:tblGrid>
         <w:gridCol w:w="3681"/>
@@ -6958,7 +7008,7 @@
             </w:pPr>
             <w:r>
               <w:rPr>
-                <w:b w:val="false"/>
+                <w:b/>
                 <w:bCs/>
                 <w:i/>
                 <w:color w:val="FFFFFF" w:themeColor="background1"/>
@@ -6969,7 +7019,7 @@
             </w:r>
             <w:r>
               <w:rPr>
-                <w:b w:val="false"/>
+                <w:b/>
                 <w:bCs/>
                 <w:i/>
                 <w:color w:val="FFFFFF" w:themeColor="background1"/>
@@ -6979,7 +7029,7 @@
             </w:r>
             <w:r>
               <w:rPr>
-                <w:b w:val="false"/>
+                <w:b/>
                 <w:bCs/>
                 <w:i/>
                 <w:color w:val="FFFFFF" w:themeColor="background1"/>
@@ -6990,7 +7040,7 @@
             </w:r>
             <w:r>
               <w:rPr>
-                <w:b w:val="false"/>
+                <w:b/>
                 <w:bCs/>
                 <w:i/>
                 <w:color w:val="FFFFFF" w:themeColor="background1"/>
@@ -7013,6 +7063,8 @@
               <w:top w:val="nil"/>
               <w:bottom w:val="nil"/>
               <w:right w:val="nil"/>
+              <w:insideH w:val="nil"/>
+              <w:insideV w:val="nil"/>
             </w:tcBorders>
             <w:shd w:color="auto" w:fill="D3DFEE" w:themeFill="accent1" w:themeFillTint="3f" w:val="clear"/>
           </w:tcPr>
@@ -7042,6 +7094,8 @@
               <w:left w:val="nil"/>
               <w:bottom w:val="nil"/>
               <w:right w:val="nil"/>
+              <w:insideH w:val="nil"/>
+              <w:insideV w:val="nil"/>
             </w:tcBorders>
             <w:shd w:color="auto" w:fill="D3DFEE" w:themeFill="accent1" w:themeFillTint="3f" w:val="clear"/>
           </w:tcPr>
@@ -7065,6 +7119,7 @@
               <w:top w:val="nil"/>
               <w:left w:val="nil"/>
               <w:bottom w:val="nil"/>
+              <w:insideH w:val="nil"/>
             </w:tcBorders>
             <w:shd w:color="auto" w:fill="D3DFEE" w:themeFill="accent1" w:themeFillTint="3f" w:val="clear"/>
           </w:tcPr>
@@ -7093,7 +7148,9 @@
             <w:tcBorders>
               <w:top w:val="nil"/>
               <w:right w:val="nil"/>
+              <w:insideV w:val="nil"/>
             </w:tcBorders>
+            <w:shd w:fill="auto" w:val="clear"/>
           </w:tcPr>
           <w:p>
             <w:pPr>
@@ -7306,7 +7363,9 @@
               <w:top w:val="nil"/>
               <w:left w:val="nil"/>
               <w:right w:val="nil"/>
+              <w:insideV w:val="nil"/>
             </w:tcBorders>
+            <w:shd w:fill="auto" w:val="clear"/>
           </w:tcPr>
           <w:p>
             <w:pPr>
@@ -7978,6 +8037,7 @@
               <w:top w:val="nil"/>
               <w:left w:val="nil"/>
             </w:tcBorders>
+            <w:shd w:fill="auto" w:val="clear"/>
           </w:tcPr>
           <w:p>
             <w:pPr>
@@ -8022,7 +8082,7 @@
           <w:bottom w:w="0" w:type="dxa"/>
           <w:right w:w="108" w:type="dxa"/>
         </w:tblCellMar>
-        <w:tblLook w:val="04a0" w:noHBand="0" w:noVBand="1" w:firstColumn="1" w:lastRow="0" w:lastColumn="0" w:firstRow="1"/>
+        <w:tblLook w:noVBand="1" w:val="04a0" w:noHBand="0" w:lastColumn="0" w:firstColumn="1" w:lastRow="0" w:firstRow="1"/>
       </w:tblPr>
       <w:tblGrid>
         <w:gridCol w:w="1556"/>
@@ -8035,6 +8095,7 @@
             <w:tcW w:w="9351" w:type="dxa"/>
             <w:gridSpan w:val="2"/>
             <w:tcBorders/>
+            <w:shd w:fill="auto" w:val="clear"/>
           </w:tcPr>
           <w:p>
             <w:pPr>
@@ -8059,6 +8120,7 @@
           <w:tcPr>
             <w:tcW w:w="1556" w:type="dxa"/>
             <w:tcBorders/>
+            <w:shd w:fill="auto" w:val="clear"/>
           </w:tcPr>
           <w:p>
             <w:pPr>
@@ -8080,6 +8142,7 @@
           <w:tcPr>
             <w:tcW w:w="7795" w:type="dxa"/>
             <w:tcBorders/>
+            <w:shd w:fill="auto" w:val="clear"/>
           </w:tcPr>
           <w:p>
             <w:pPr>
@@ -8104,6 +8167,7 @@
           <w:tcPr>
             <w:tcW w:w="1556" w:type="dxa"/>
             <w:tcBorders/>
+            <w:shd w:fill="auto" w:val="clear"/>
           </w:tcPr>
           <w:p>
             <w:pPr>
@@ -8125,6 +8189,7 @@
           <w:tcPr>
             <w:tcW w:w="7795" w:type="dxa"/>
             <w:tcBorders/>
+            <w:shd w:fill="auto" w:val="clear"/>
           </w:tcPr>
           <w:p>
             <w:pPr>
@@ -8149,6 +8214,7 @@
           <w:tcPr>
             <w:tcW w:w="1556" w:type="dxa"/>
             <w:tcBorders/>
+            <w:shd w:fill="auto" w:val="clear"/>
           </w:tcPr>
           <w:p>
             <w:pPr>
@@ -8170,6 +8236,7 @@
           <w:tcPr>
             <w:tcW w:w="7795" w:type="dxa"/>
             <w:tcBorders/>
+            <w:shd w:fill="auto" w:val="clear"/>
           </w:tcPr>
           <w:p>
             <w:pPr>
@@ -8192,6 +8259,7 @@
             <w:tcBorders>
               <w:top w:val="nil"/>
             </w:tcBorders>
+            <w:shd w:fill="auto" w:val="clear"/>
           </w:tcPr>
           <w:p>
             <w:pPr>
@@ -8213,6 +8281,7 @@
             <w:tcBorders>
               <w:top w:val="nil"/>
             </w:tcBorders>
+            <w:shd w:fill="auto" w:val="clear"/>
           </w:tcPr>
           <w:p>
             <w:pPr>
@@ -8235,6 +8304,7 @@
             <w:tcBorders>
               <w:top w:val="nil"/>
             </w:tcBorders>
+            <w:shd w:fill="auto" w:val="clear"/>
           </w:tcPr>
           <w:p>
             <w:pPr>
@@ -8256,6 +8326,7 @@
             <w:tcBorders>
               <w:top w:val="nil"/>
             </w:tcBorders>
+            <w:shd w:fill="auto" w:val="clear"/>
           </w:tcPr>
           <w:p>
             <w:pPr>
@@ -8278,6 +8349,7 @@
             <w:tcBorders>
               <w:top w:val="nil"/>
             </w:tcBorders>
+            <w:shd w:fill="auto" w:val="clear"/>
           </w:tcPr>
           <w:p>
             <w:pPr>
@@ -8299,6 +8371,7 @@
             <w:tcBorders>
               <w:top w:val="nil"/>
             </w:tcBorders>
+            <w:shd w:fill="auto" w:val="clear"/>
           </w:tcPr>
           <w:p>
             <w:pPr>
@@ -8321,6 +8394,7 @@
             <w:tcBorders>
               <w:top w:val="nil"/>
             </w:tcBorders>
+            <w:shd w:fill="auto" w:val="clear"/>
           </w:tcPr>
           <w:p>
             <w:pPr>
@@ -8342,6 +8416,7 @@
             <w:tcBorders>
               <w:top w:val="nil"/>
             </w:tcBorders>
+            <w:shd w:fill="auto" w:val="clear"/>
           </w:tcPr>
           <w:p>
             <w:pPr>
@@ -8499,7 +8574,7 @@
           <w:bottom w:w="0" w:type="dxa"/>
           <w:right w:w="108" w:type="dxa"/>
         </w:tblCellMar>
-        <w:tblLook w:val="04a0" w:noHBand="0" w:noVBand="1" w:firstColumn="1" w:lastRow="0" w:lastColumn="0" w:firstRow="1"/>
+        <w:tblLook w:noVBand="1" w:val="04a0" w:noHBand="0" w:lastColumn="0" w:firstColumn="1" w:lastRow="0" w:firstRow="1"/>
       </w:tblPr>
       <w:tblGrid>
         <w:gridCol w:w="3681"/>
@@ -8531,7 +8606,7 @@
             </w:pPr>
             <w:r>
               <w:rPr>
-                <w:b w:val="false"/>
+                <w:b/>
                 <w:bCs/>
                 <w:i/>
                 <w:color w:val="FFFFFF" w:themeColor="background1"/>
@@ -8542,7 +8617,7 @@
             </w:r>
             <w:r>
               <w:rPr>
-                <w:b w:val="false"/>
+                <w:b/>
                 <w:bCs/>
                 <w:i/>
                 <w:color w:val="FFFFFF" w:themeColor="background1"/>
@@ -8552,7 +8627,7 @@
             </w:r>
             <w:r>
               <w:rPr>
-                <w:b w:val="false"/>
+                <w:b/>
                 <w:bCs/>
                 <w:i/>
                 <w:color w:val="FFFFFF" w:themeColor="background1"/>
@@ -8563,7 +8638,7 @@
             </w:r>
             <w:r>
               <w:rPr>
-                <w:b w:val="false"/>
+                <w:b/>
                 <w:bCs/>
                 <w:i/>
                 <w:color w:val="FFFFFF" w:themeColor="background1"/>
@@ -8586,6 +8661,8 @@
               <w:top w:val="nil"/>
               <w:bottom w:val="nil"/>
               <w:right w:val="nil"/>
+              <w:insideH w:val="nil"/>
+              <w:insideV w:val="nil"/>
             </w:tcBorders>
             <w:shd w:color="auto" w:fill="D3DFEE" w:themeFill="accent1" w:themeFillTint="3f" w:val="clear"/>
           </w:tcPr>
@@ -8615,6 +8692,8 @@
               <w:left w:val="nil"/>
               <w:bottom w:val="nil"/>
               <w:right w:val="nil"/>
+              <w:insideH w:val="nil"/>
+              <w:insideV w:val="nil"/>
             </w:tcBorders>
             <w:shd w:color="auto" w:fill="D3DFEE" w:themeFill="accent1" w:themeFillTint="3f" w:val="clear"/>
           </w:tcPr>
@@ -8638,6 +8717,7 @@
               <w:top w:val="nil"/>
               <w:left w:val="nil"/>
               <w:bottom w:val="nil"/>
+              <w:insideH w:val="nil"/>
             </w:tcBorders>
             <w:shd w:color="auto" w:fill="D3DFEE" w:themeFill="accent1" w:themeFillTint="3f" w:val="clear"/>
           </w:tcPr>
@@ -8666,7 +8746,9 @@
             <w:tcBorders>
               <w:top w:val="nil"/>
               <w:right w:val="nil"/>
+              <w:insideV w:val="nil"/>
             </w:tcBorders>
+            <w:shd w:fill="auto" w:val="clear"/>
           </w:tcPr>
           <w:p>
             <w:pPr>
@@ -8900,7 +8982,9 @@
               <w:top w:val="nil"/>
               <w:left w:val="nil"/>
               <w:right w:val="nil"/>
+              <w:insideV w:val="nil"/>
             </w:tcBorders>
+            <w:shd w:fill="auto" w:val="clear"/>
           </w:tcPr>
           <w:p>
             <w:pPr>
@@ -9762,6 +9846,7 @@
               <w:top w:val="nil"/>
               <w:left w:val="nil"/>
             </w:tcBorders>
+            <w:shd w:fill="auto" w:val="clear"/>
           </w:tcPr>
           <w:p>
             <w:pPr>
@@ -9836,7 +9921,7 @@
           <w:bottom w:w="0" w:type="dxa"/>
           <w:right w:w="108" w:type="dxa"/>
         </w:tblCellMar>
-        <w:tblLook w:val="04a0" w:noHBand="0" w:noVBand="1" w:firstColumn="1" w:lastRow="0" w:lastColumn="0" w:firstRow="1"/>
+        <w:tblLook w:noVBand="1" w:val="04a0" w:noHBand="0" w:lastColumn="0" w:firstColumn="1" w:lastRow="0" w:firstRow="1"/>
       </w:tblPr>
       <w:tblGrid>
         <w:gridCol w:w="3681"/>
@@ -9868,7 +9953,7 @@
             </w:pPr>
             <w:r>
               <w:rPr>
-                <w:b w:val="false"/>
+                <w:b/>
                 <w:bCs/>
                 <w:i/>
                 <w:color w:val="FFFFFF" w:themeColor="background1"/>
@@ -9879,7 +9964,7 @@
             </w:r>
             <w:r>
               <w:rPr>
-                <w:b w:val="false"/>
+                <w:b/>
                 <w:bCs/>
                 <w:i/>
                 <w:color w:val="FFFFFF" w:themeColor="background1"/>
@@ -9889,7 +9974,7 @@
             </w:r>
             <w:r>
               <w:rPr>
-                <w:b w:val="false"/>
+                <w:b/>
                 <w:bCs/>
                 <w:i/>
                 <w:color w:val="FFFFFF" w:themeColor="background1"/>
@@ -9900,7 +9985,7 @@
             </w:r>
             <w:r>
               <w:rPr>
-                <w:b w:val="false"/>
+                <w:b/>
                 <w:bCs/>
                 <w:i/>
                 <w:color w:val="FFFFFF" w:themeColor="background1"/>
@@ -9923,6 +10008,8 @@
               <w:top w:val="nil"/>
               <w:bottom w:val="nil"/>
               <w:right w:val="nil"/>
+              <w:insideH w:val="nil"/>
+              <w:insideV w:val="nil"/>
             </w:tcBorders>
             <w:shd w:color="auto" w:fill="D3DFEE" w:themeFill="accent1" w:themeFillTint="3f" w:val="clear"/>
           </w:tcPr>
@@ -9952,6 +10039,8 @@
               <w:left w:val="nil"/>
               <w:bottom w:val="nil"/>
               <w:right w:val="nil"/>
+              <w:insideH w:val="nil"/>
+              <w:insideV w:val="nil"/>
             </w:tcBorders>
             <w:shd w:color="auto" w:fill="D3DFEE" w:themeFill="accent1" w:themeFillTint="3f" w:val="clear"/>
           </w:tcPr>
@@ -9975,6 +10064,7 @@
               <w:top w:val="nil"/>
               <w:left w:val="nil"/>
               <w:bottom w:val="nil"/>
+              <w:insideH w:val="nil"/>
             </w:tcBorders>
             <w:shd w:color="auto" w:fill="D3DFEE" w:themeFill="accent1" w:themeFillTint="3f" w:val="clear"/>
           </w:tcPr>
@@ -10003,7 +10093,9 @@
             <w:tcBorders>
               <w:top w:val="nil"/>
               <w:right w:val="nil"/>
+              <w:insideV w:val="nil"/>
             </w:tcBorders>
+            <w:shd w:fill="auto" w:val="clear"/>
           </w:tcPr>
           <w:p>
             <w:pPr>
@@ -10296,7 +10388,9 @@
               <w:top w:val="nil"/>
               <w:left w:val="nil"/>
               <w:right w:val="nil"/>
+              <w:insideV w:val="nil"/>
             </w:tcBorders>
+            <w:shd w:fill="auto" w:val="clear"/>
           </w:tcPr>
           <w:p>
             <w:pPr>
@@ -11135,6 +11229,7 @@
               <w:top w:val="nil"/>
               <w:left w:val="nil"/>
             </w:tcBorders>
+            <w:shd w:fill="auto" w:val="clear"/>
           </w:tcPr>
           <w:p>
             <w:pPr>
@@ -11525,7 +11620,7 @@
           <w:bottom w:w="0" w:type="dxa"/>
           <w:right w:w="108" w:type="dxa"/>
         </w:tblCellMar>
-        <w:tblLook w:val="04a0" w:noHBand="0" w:noVBand="1" w:firstColumn="1" w:lastRow="0" w:lastColumn="0" w:firstRow="1"/>
+        <w:tblLook w:noVBand="1" w:val="04a0" w:noHBand="0" w:lastColumn="0" w:firstColumn="1" w:lastRow="0" w:firstRow="1"/>
       </w:tblPr>
       <w:tblGrid>
         <w:gridCol w:w="958"/>
@@ -11537,6 +11632,7 @@
           <w:tcPr>
             <w:tcW w:w="958" w:type="dxa"/>
             <w:tcBorders/>
+            <w:shd w:fill="auto" w:val="clear"/>
             <w:vAlign w:val="center"/>
           </w:tcPr>
           <w:p>
@@ -11591,6 +11687,7 @@
           <w:tcPr>
             <w:tcW w:w="14655" w:type="dxa"/>
             <w:tcBorders/>
+            <w:shd w:fill="auto" w:val="clear"/>
             <w:vAlign w:val="center"/>
           </w:tcPr>
           <w:p>
@@ -11688,7 +11785,7 @@
           <w:bottom w:w="0" w:type="dxa"/>
           <w:right w:w="108" w:type="dxa"/>
         </w:tblCellMar>
-        <w:tblLook w:val="04a0" w:noHBand="0" w:noVBand="1" w:firstColumn="1" w:lastRow="0" w:lastColumn="0" w:firstRow="1"/>
+        <w:tblLook w:noVBand="1" w:val="04a0" w:noHBand="0" w:lastColumn="0" w:firstColumn="1" w:lastRow="0" w:firstRow="1"/>
       </w:tblPr>
       <w:tblGrid>
         <w:gridCol w:w="3681"/>
@@ -11720,7 +11817,7 @@
             </w:pPr>
             <w:r>
               <w:rPr>
-                <w:b w:val="false"/>
+                <w:b/>
                 <w:bCs/>
                 <w:i/>
                 <w:color w:val="FFFFFF" w:themeColor="background1"/>
@@ -11731,7 +11828,7 @@
             </w:r>
             <w:r>
               <w:rPr>
-                <w:b w:val="false"/>
+                <w:b/>
                 <w:bCs/>
                 <w:i/>
                 <w:color w:val="FFFFFF" w:themeColor="background1"/>
@@ -11741,7 +11838,7 @@
             </w:r>
             <w:r>
               <w:rPr>
-                <w:b w:val="false"/>
+                <w:b/>
                 <w:bCs/>
                 <w:i/>
                 <w:color w:val="FFFFFF" w:themeColor="background1"/>
@@ -11752,7 +11849,7 @@
             </w:r>
             <w:r>
               <w:rPr>
-                <w:b w:val="false"/>
+                <w:b/>
                 <w:bCs/>
                 <w:i/>
                 <w:color w:val="FFFFFF" w:themeColor="background1"/>
@@ -11775,6 +11872,8 @@
               <w:top w:val="nil"/>
               <w:bottom w:val="nil"/>
               <w:right w:val="nil"/>
+              <w:insideH w:val="nil"/>
+              <w:insideV w:val="nil"/>
             </w:tcBorders>
             <w:shd w:color="auto" w:fill="D3DFEE" w:themeFill="accent1" w:themeFillTint="3f" w:val="clear"/>
           </w:tcPr>
@@ -11804,6 +11903,8 @@
               <w:left w:val="nil"/>
               <w:bottom w:val="nil"/>
               <w:right w:val="nil"/>
+              <w:insideH w:val="nil"/>
+              <w:insideV w:val="nil"/>
             </w:tcBorders>
             <w:shd w:color="auto" w:fill="D3DFEE" w:themeFill="accent1" w:themeFillTint="3f" w:val="clear"/>
           </w:tcPr>
@@ -11827,6 +11928,7 @@
               <w:top w:val="nil"/>
               <w:left w:val="nil"/>
               <w:bottom w:val="nil"/>
+              <w:insideH w:val="nil"/>
             </w:tcBorders>
             <w:shd w:color="auto" w:fill="D3DFEE" w:themeFill="accent1" w:themeFillTint="3f" w:val="clear"/>
           </w:tcPr>
@@ -11855,7 +11957,9 @@
             <w:tcBorders>
               <w:top w:val="nil"/>
               <w:right w:val="nil"/>
+              <w:insideV w:val="nil"/>
             </w:tcBorders>
+            <w:shd w:fill="auto" w:val="clear"/>
           </w:tcPr>
           <w:p>
             <w:pPr>
@@ -12240,7 +12344,9 @@
               <w:top w:val="nil"/>
               <w:left w:val="nil"/>
               <w:right w:val="nil"/>
+              <w:insideV w:val="nil"/>
             </w:tcBorders>
+            <w:shd w:fill="auto" w:val="clear"/>
           </w:tcPr>
           <w:p>
             <w:pPr>
@@ -12449,6 +12555,7 @@
               <w:top w:val="nil"/>
               <w:left w:val="nil"/>
             </w:tcBorders>
+            <w:shd w:fill="auto" w:val="clear"/>
           </w:tcPr>
           <w:p>
             <w:pPr>
@@ -12493,7 +12600,7 @@
           <w:bottom w:w="0" w:type="dxa"/>
           <w:right w:w="108" w:type="dxa"/>
         </w:tblCellMar>
-        <w:tblLook w:val="04a0" w:noHBand="0" w:noVBand="1" w:firstColumn="1" w:lastRow="0" w:lastColumn="0" w:firstRow="1"/>
+        <w:tblLook w:noVBand="1" w:val="04a0" w:noHBand="0" w:lastColumn="0" w:firstColumn="1" w:lastRow="0" w:firstRow="1"/>
       </w:tblPr>
       <w:tblGrid>
         <w:gridCol w:w="959"/>
@@ -12505,6 +12612,7 @@
           <w:tcPr>
             <w:tcW w:w="959" w:type="dxa"/>
             <w:tcBorders/>
+            <w:shd w:fill="auto" w:val="clear"/>
             <w:vAlign w:val="center"/>
           </w:tcPr>
           <w:p>
@@ -12559,6 +12667,7 @@
           <w:tcPr>
             <w:tcW w:w="14588" w:type="dxa"/>
             <w:tcBorders/>
+            <w:shd w:fill="auto" w:val="clear"/>
             <w:vAlign w:val="center"/>
           </w:tcPr>
           <w:p>
@@ -12640,6 +12749,7 @@
           <w:tcPr>
             <w:tcW w:w="959" w:type="dxa"/>
             <w:tcBorders/>
+            <w:shd w:fill="auto" w:val="clear"/>
             <w:vAlign w:val="center"/>
           </w:tcPr>
           <w:p>
@@ -12696,6 +12806,7 @@
           <w:tcPr>
             <w:tcW w:w="14588" w:type="dxa"/>
             <w:tcBorders/>
+            <w:shd w:fill="auto" w:val="clear"/>
             <w:vAlign w:val="center"/>
           </w:tcPr>
           <w:p>
@@ -12763,7 +12874,7 @@
           <w:bottom w:w="0" w:type="dxa"/>
           <w:right w:w="108" w:type="dxa"/>
         </w:tblCellMar>
-        <w:tblLook w:val="04a0" w:noHBand="0" w:noVBand="1" w:firstColumn="1" w:lastRow="0" w:lastColumn="0" w:firstRow="1"/>
+        <w:tblLook w:noVBand="1" w:val="04a0" w:noHBand="0" w:lastColumn="0" w:firstColumn="1" w:lastRow="0" w:firstRow="1"/>
       </w:tblPr>
       <w:tblGrid>
         <w:gridCol w:w="1556"/>
@@ -12776,6 +12887,7 @@
             <w:tcW w:w="9351" w:type="dxa"/>
             <w:gridSpan w:val="2"/>
             <w:tcBorders/>
+            <w:shd w:fill="auto" w:val="clear"/>
           </w:tcPr>
           <w:p>
             <w:pPr>
@@ -12808,6 +12920,7 @@
           <w:tcPr>
             <w:tcW w:w="1556" w:type="dxa"/>
             <w:tcBorders/>
+            <w:shd w:fill="auto" w:val="clear"/>
           </w:tcPr>
           <w:p>
             <w:pPr>
@@ -12825,6 +12938,7 @@
           <w:tcPr>
             <w:tcW w:w="7795" w:type="dxa"/>
             <w:tcBorders/>
+            <w:shd w:fill="auto" w:val="clear"/>
           </w:tcPr>
           <w:p>
             <w:pPr>
@@ -12847,6 +12961,7 @@
           <w:tcPr>
             <w:tcW w:w="1556" w:type="dxa"/>
             <w:tcBorders/>
+            <w:shd w:fill="auto" w:val="clear"/>
           </w:tcPr>
           <w:p>
             <w:pPr>
@@ -12864,6 +12979,7 @@
           <w:tcPr>
             <w:tcW w:w="7795" w:type="dxa"/>
             <w:tcBorders/>
+            <w:shd w:fill="auto" w:val="clear"/>
           </w:tcPr>
           <w:p>
             <w:pPr>
@@ -12886,6 +13002,7 @@
           <w:tcPr>
             <w:tcW w:w="1556" w:type="dxa"/>
             <w:tcBorders/>
+            <w:shd w:fill="auto" w:val="clear"/>
           </w:tcPr>
           <w:p>
             <w:pPr>
@@ -12903,6 +13020,7 @@
           <w:tcPr>
             <w:tcW w:w="7795" w:type="dxa"/>
             <w:tcBorders/>
+            <w:shd w:fill="auto" w:val="clear"/>
           </w:tcPr>
           <w:p>
             <w:pPr>
@@ -12957,7 +13075,7 @@
           <w:bottom w:w="0" w:type="dxa"/>
           <w:right w:w="108" w:type="dxa"/>
         </w:tblCellMar>
-        <w:tblLook w:val="04a0" w:noHBand="0" w:noVBand="1" w:firstColumn="1" w:lastRow="0" w:lastColumn="0" w:firstRow="1"/>
+        <w:tblLook w:noVBand="1" w:val="04a0" w:noHBand="0" w:lastColumn="0" w:firstColumn="1" w:lastRow="0" w:firstRow="1"/>
       </w:tblPr>
       <w:tblGrid>
         <w:gridCol w:w="3681"/>
@@ -12989,7 +13107,7 @@
             </w:pPr>
             <w:r>
               <w:rPr>
-                <w:b w:val="false"/>
+                <w:b/>
                 <w:bCs/>
                 <w:i/>
                 <w:color w:val="FFFFFF" w:themeColor="background1"/>
@@ -13000,7 +13118,7 @@
             </w:r>
             <w:r>
               <w:rPr>
-                <w:b w:val="false"/>
+                <w:b/>
                 <w:bCs/>
                 <w:i/>
                 <w:color w:val="FFFFFF" w:themeColor="background1"/>
@@ -13011,7 +13129,7 @@
             <w:r>
               <w:rPr>
                 <w:rFonts w:eastAsia="Calibri" w:cs=""/>
-                <w:b w:val="false"/>
+                <w:b/>
                 <w:bCs/>
                 <w:i/>
                 <w:color w:val="FFFFFF" w:themeColor="background1"/>
@@ -13024,7 +13142,7 @@
             </w:r>
             <w:r>
               <w:rPr>
-                <w:b w:val="false"/>
+                <w:b/>
                 <w:bCs/>
                 <w:i/>
                 <w:color w:val="FFFFFF" w:themeColor="background1"/>
@@ -13035,7 +13153,7 @@
             <w:r>
               <w:rPr>
                 <w:rFonts w:eastAsia="Calibri" w:cs=""/>
-                <w:b w:val="false"/>
+                <w:b/>
                 <w:bCs/>
                 <w:i/>
                 <w:color w:val="FFFFFF" w:themeColor="background1"/>
@@ -13061,6 +13179,8 @@
               <w:top w:val="nil"/>
               <w:bottom w:val="nil"/>
               <w:right w:val="nil"/>
+              <w:insideH w:val="nil"/>
+              <w:insideV w:val="nil"/>
             </w:tcBorders>
             <w:shd w:color="auto" w:fill="D3DFEE" w:themeFill="accent1" w:themeFillTint="3f" w:val="clear"/>
           </w:tcPr>
@@ -13090,6 +13210,8 @@
               <w:left w:val="nil"/>
               <w:bottom w:val="nil"/>
               <w:right w:val="nil"/>
+              <w:insideH w:val="nil"/>
+              <w:insideV w:val="nil"/>
             </w:tcBorders>
             <w:shd w:color="auto" w:fill="D3DFEE" w:themeFill="accent1" w:themeFillTint="3f" w:val="clear"/>
           </w:tcPr>
@@ -13113,6 +13235,7 @@
               <w:top w:val="nil"/>
               <w:left w:val="nil"/>
               <w:bottom w:val="nil"/>
+              <w:insideH w:val="nil"/>
             </w:tcBorders>
             <w:shd w:color="auto" w:fill="D3DFEE" w:themeFill="accent1" w:themeFillTint="3f" w:val="clear"/>
           </w:tcPr>
@@ -13141,7 +13264,9 @@
             <w:tcBorders>
               <w:top w:val="nil"/>
               <w:right w:val="nil"/>
+              <w:insideV w:val="nil"/>
             </w:tcBorders>
+            <w:shd w:fill="auto" w:val="clear"/>
           </w:tcPr>
           <w:p>
             <w:pPr>
@@ -13434,7 +13559,9 @@
               <w:top w:val="nil"/>
               <w:left w:val="nil"/>
               <w:right w:val="nil"/>
+              <w:insideV w:val="nil"/>
             </w:tcBorders>
+            <w:shd w:fill="auto" w:val="clear"/>
           </w:tcPr>
           <w:p>
             <w:pPr>
@@ -13656,6 +13783,7 @@
               <w:top w:val="nil"/>
               <w:left w:val="nil"/>
             </w:tcBorders>
+            <w:shd w:fill="auto" w:val="clear"/>
           </w:tcPr>
           <w:p>
             <w:pPr>
@@ -13700,7 +13828,7 @@
           <w:bottom w:w="0" w:type="dxa"/>
           <w:right w:w="108" w:type="dxa"/>
         </w:tblCellMar>
-        <w:tblLook w:val="04a0" w:noHBand="0" w:noVBand="1" w:firstColumn="1" w:lastRow="0" w:lastColumn="0" w:firstRow="1"/>
+        <w:tblLook w:noVBand="1" w:val="04a0" w:noHBand="0" w:lastColumn="0" w:firstColumn="1" w:lastRow="0" w:firstRow="1"/>
       </w:tblPr>
       <w:tblGrid>
         <w:gridCol w:w="959"/>
@@ -13712,6 +13840,7 @@
           <w:tcPr>
             <w:tcW w:w="959" w:type="dxa"/>
             <w:tcBorders/>
+            <w:shd w:fill="auto" w:val="clear"/>
             <w:vAlign w:val="center"/>
           </w:tcPr>
           <w:p>
@@ -13766,6 +13895,7 @@
           <w:tcPr>
             <w:tcW w:w="14588" w:type="dxa"/>
             <w:tcBorders/>
+            <w:shd w:fill="auto" w:val="clear"/>
             <w:vAlign w:val="center"/>
           </w:tcPr>
           <w:p>
@@ -13787,7 +13917,34 @@
             </w:r>
             <w:r>
               <w:rPr/>
-              <w:t>. В остальных режимах команда выдаст SUCCESS : FALSE.</w:t>
+              <w:t xml:space="preserve">. В остальных режимах команда выдаст SUCCESS : FALSE, </w:t>
+            </w:r>
+            <w:r>
+              <w:rPr/>
+              <w:t>код ошибки буде</w:t>
+            </w:r>
+            <w:r>
+              <w:rPr>
+                <w:rFonts w:eastAsia="Calibri" w:cs="" w:cstheme="minorBidi" w:eastAsiaTheme="minorHAnsi"/>
+                <w:color w:val="auto"/>
+                <w:kern w:val="0"/>
+                <w:sz w:val="22"/>
+                <w:szCs w:val="22"/>
+                <w:lang w:val="ru-RU" w:eastAsia="en-US" w:bidi="ar-SA"/>
+              </w:rPr>
+              <w:t xml:space="preserve">т </w:t>
+            </w:r>
+            <w:r>
+              <w:rPr>
+                <w:rFonts w:eastAsia="Calibri" w:cs="" w:cstheme="minorBidi" w:eastAsiaTheme="minorHAnsi"/>
+                <w:i/>
+                <w:color w:val="auto"/>
+                <w:kern w:val="0"/>
+                <w:sz w:val="22"/>
+                <w:szCs w:val="22"/>
+                <w:lang w:val="ru-RU" w:eastAsia="en-US" w:bidi="ar-SA"/>
+              </w:rPr>
+              <w:t>JSONERR_NOTLOADDUMP.</w:t>
             </w:r>
           </w:p>
           <w:p>
@@ -13849,9 +14006,7 @@
       </w:rPr>
     </w:rPrDefault>
     <w:pPrDefault>
-      <w:pPr>
-        <w:suppressAutoHyphens w:val="true"/>
-      </w:pPr>
+      <w:pPr/>
     </w:pPrDefault>
   </w:docDefaults>
   <w:latentStyles w:defLockedState="0" w:defUIPriority="99" w:defSemiHidden="1" w:defUnhideWhenUsed="1" w:defQFormat="0" w:count="267">
@@ -14171,7 +14326,6 @@
   <w:style w:type="paragraph" w:styleId="Annotationsubject">
     <w:name w:val="annotation subject"/>
     <w:basedOn w:val="Annotationtext"/>
-    <w:next w:val="Annotationtext"/>
     <w:link w:val="aa"/>
     <w:uiPriority w:val="99"/>
     <w:semiHidden/>
@@ -14182,6 +14336,19 @@
     <w:rPr>
       <w:b/>
       <w:bCs/>
+    </w:rPr>
+  </w:style>
+  <w:style w:type="paragraph" w:styleId="PreformattedText">
+    <w:name w:val="Preformatted Text"/>
+    <w:basedOn w:val="Normal"/>
+    <w:qFormat/>
+    <w:pPr>
+      <w:spacing w:before="0" w:after="0"/>
+    </w:pPr>
+    <w:rPr>
+      <w:rFonts w:ascii="Liberation Mono" w:hAnsi="Liberation Mono" w:eastAsia="Liberation Mono" w:cs="Liberation Mono"/>
+      <w:sz w:val="20"/>
+      <w:szCs w:val="20"/>
     </w:rPr>
   </w:style>
   <w:style w:type="numbering" w:styleId="NoList" w:default="1">

</xml_diff>

<commit_message>
#82 Bugs fixed. Wishes taken
</commit_message>
<xml_diff>
--- a/docs/JSON.docx
+++ b/docs/JSON.docx
@@ -27,7 +27,7 @@
           <w:bottom w:w="0" w:type="dxa"/>
           <w:right w:w="108" w:type="dxa"/>
         </w:tblCellMar>
-        <w:tblLook w:noVBand="1" w:val="04a0" w:noHBand="0" w:lastColumn="0" w:firstColumn="1" w:lastRow="0" w:firstRow="1"/>
+        <w:tblLook w:val="04a0" w:noHBand="0" w:noVBand="1" w:firstColumn="1" w:lastRow="0" w:lastColumn="0" w:firstRow="1"/>
       </w:tblPr>
       <w:tblGrid>
         <w:gridCol w:w="3708"/>
@@ -114,8 +114,6 @@
               <w:top w:val="nil"/>
               <w:bottom w:val="nil"/>
               <w:right w:val="nil"/>
-              <w:insideH w:val="nil"/>
-              <w:insideV w:val="nil"/>
             </w:tcBorders>
             <w:shd w:color="auto" w:fill="DFD8E8" w:themeFill="accent4" w:themeFillTint="3f" w:val="clear"/>
           </w:tcPr>
@@ -145,8 +143,6 @@
               <w:left w:val="nil"/>
               <w:bottom w:val="nil"/>
               <w:right w:val="nil"/>
-              <w:insideH w:val="nil"/>
-              <w:insideV w:val="nil"/>
             </w:tcBorders>
             <w:shd w:color="auto" w:fill="DFD8E8" w:themeFill="accent4" w:themeFillTint="3f" w:val="clear"/>
           </w:tcPr>
@@ -170,7 +166,6 @@
               <w:top w:val="nil"/>
               <w:left w:val="nil"/>
               <w:bottom w:val="nil"/>
-              <w:insideH w:val="nil"/>
             </w:tcBorders>
             <w:shd w:color="auto" w:fill="DFD8E8" w:themeFill="accent4" w:themeFillTint="3f" w:val="clear"/>
           </w:tcPr>
@@ -199,7 +194,6 @@
             <w:tcBorders>
               <w:top w:val="nil"/>
               <w:right w:val="nil"/>
-              <w:insideV w:val="nil"/>
             </w:tcBorders>
             <w:shd w:fill="auto" w:val="clear"/>
           </w:tcPr>
@@ -675,7 +669,6 @@
               <w:top w:val="nil"/>
               <w:left w:val="nil"/>
               <w:right w:val="nil"/>
-              <w:insideV w:val="nil"/>
             </w:tcBorders>
             <w:shd w:fill="auto" w:val="clear"/>
           </w:tcPr>
@@ -1607,7 +1600,7 @@
           <w:bottom w:w="0" w:type="dxa"/>
           <w:right w:w="108" w:type="dxa"/>
         </w:tblCellMar>
-        <w:tblLook w:noVBand="1" w:val="04a0" w:noHBand="0" w:lastColumn="0" w:firstColumn="1" w:lastRow="0" w:firstRow="1"/>
+        <w:tblLook w:val="04a0" w:noHBand="0" w:noVBand="1" w:firstColumn="1" w:lastRow="0" w:lastColumn="0" w:firstRow="1"/>
       </w:tblPr>
       <w:tblGrid>
         <w:gridCol w:w="3708"/>
@@ -1694,8 +1687,6 @@
               <w:top w:val="nil"/>
               <w:bottom w:val="nil"/>
               <w:right w:val="nil"/>
-              <w:insideH w:val="nil"/>
-              <w:insideV w:val="nil"/>
             </w:tcBorders>
             <w:shd w:color="auto" w:fill="DFD8E8" w:themeFill="accent4" w:themeFillTint="3f" w:val="clear"/>
           </w:tcPr>
@@ -1725,8 +1716,6 @@
               <w:left w:val="nil"/>
               <w:bottom w:val="nil"/>
               <w:right w:val="nil"/>
-              <w:insideH w:val="nil"/>
-              <w:insideV w:val="nil"/>
             </w:tcBorders>
             <w:shd w:color="auto" w:fill="DFD8E8" w:themeFill="accent4" w:themeFillTint="3f" w:val="clear"/>
           </w:tcPr>
@@ -1750,7 +1739,6 @@
               <w:top w:val="nil"/>
               <w:left w:val="nil"/>
               <w:bottom w:val="nil"/>
-              <w:insideH w:val="nil"/>
             </w:tcBorders>
             <w:shd w:color="auto" w:fill="DFD8E8" w:themeFill="accent4" w:themeFillTint="3f" w:val="clear"/>
           </w:tcPr>
@@ -1779,7 +1767,6 @@
             <w:tcBorders>
               <w:top w:val="nil"/>
               <w:right w:val="nil"/>
-              <w:insideV w:val="nil"/>
             </w:tcBorders>
             <w:shd w:fill="auto" w:val="clear"/>
           </w:tcPr>
@@ -2287,7 +2274,6 @@
               <w:top w:val="nil"/>
               <w:left w:val="nil"/>
               <w:right w:val="nil"/>
-              <w:insideV w:val="nil"/>
             </w:tcBorders>
             <w:shd w:fill="auto" w:val="clear"/>
           </w:tcPr>
@@ -3106,7 +3092,7 @@
           <w:bottom w:w="0" w:type="dxa"/>
           <w:right w:w="108" w:type="dxa"/>
         </w:tblCellMar>
-        <w:tblLook w:noVBand="1" w:val="04a0" w:noHBand="0" w:lastColumn="0" w:firstColumn="1" w:lastRow="0" w:firstRow="1"/>
+        <w:tblLook w:val="04a0" w:noHBand="0" w:noVBand="1" w:firstColumn="1" w:lastRow="0" w:lastColumn="0" w:firstRow="1"/>
       </w:tblPr>
       <w:tblGrid>
         <w:gridCol w:w="3681"/>
@@ -3172,8 +3158,6 @@
               <w:top w:val="nil"/>
               <w:bottom w:val="nil"/>
               <w:right w:val="nil"/>
-              <w:insideH w:val="nil"/>
-              <w:insideV w:val="nil"/>
             </w:tcBorders>
             <w:shd w:color="auto" w:fill="EFD3D2" w:themeFill="accent2" w:themeFillTint="3f" w:val="clear"/>
           </w:tcPr>
@@ -3203,8 +3187,6 @@
               <w:left w:val="nil"/>
               <w:bottom w:val="nil"/>
               <w:right w:val="nil"/>
-              <w:insideH w:val="nil"/>
-              <w:insideV w:val="nil"/>
             </w:tcBorders>
             <w:shd w:color="auto" w:fill="EFD3D2" w:themeFill="accent2" w:themeFillTint="3f" w:val="clear"/>
           </w:tcPr>
@@ -3228,7 +3210,6 @@
               <w:top w:val="nil"/>
               <w:left w:val="nil"/>
               <w:bottom w:val="nil"/>
-              <w:insideH w:val="nil"/>
             </w:tcBorders>
             <w:shd w:color="auto" w:fill="EFD3D2" w:themeFill="accent2" w:themeFillTint="3f" w:val="clear"/>
           </w:tcPr>
@@ -3257,7 +3238,6 @@
             <w:tcBorders>
               <w:top w:val="nil"/>
               <w:right w:val="nil"/>
-              <w:insideV w:val="nil"/>
             </w:tcBorders>
             <w:shd w:fill="auto" w:val="clear"/>
           </w:tcPr>
@@ -3540,7 +3520,6 @@
               <w:top w:val="nil"/>
               <w:left w:val="nil"/>
               <w:right w:val="nil"/>
-              <w:insideV w:val="nil"/>
             </w:tcBorders>
             <w:shd w:fill="auto" w:val="clear"/>
           </w:tcPr>
@@ -4439,7 +4418,7 @@
           <w:bottom w:w="0" w:type="dxa"/>
           <w:right w:w="108" w:type="dxa"/>
         </w:tblCellMar>
-        <w:tblLook w:noVBand="1" w:val="04a0" w:noHBand="0" w:lastColumn="0" w:firstColumn="1" w:lastRow="0" w:firstRow="1"/>
+        <w:tblLook w:val="04a0" w:noHBand="0" w:noVBand="1" w:firstColumn="1" w:lastRow="0" w:lastColumn="0" w:firstRow="1"/>
       </w:tblPr>
       <w:tblGrid>
         <w:gridCol w:w="3681"/>
@@ -4536,8 +4515,6 @@
               <w:top w:val="nil"/>
               <w:bottom w:val="nil"/>
               <w:right w:val="nil"/>
-              <w:insideH w:val="nil"/>
-              <w:insideV w:val="nil"/>
             </w:tcBorders>
             <w:shd w:color="auto" w:fill="EFD3D2" w:themeFill="accent2" w:themeFillTint="3f" w:val="clear"/>
           </w:tcPr>
@@ -4567,8 +4544,6 @@
               <w:left w:val="nil"/>
               <w:bottom w:val="nil"/>
               <w:right w:val="nil"/>
-              <w:insideH w:val="nil"/>
-              <w:insideV w:val="nil"/>
             </w:tcBorders>
             <w:shd w:color="auto" w:fill="EFD3D2" w:themeFill="accent2" w:themeFillTint="3f" w:val="clear"/>
           </w:tcPr>
@@ -4592,7 +4567,6 @@
               <w:top w:val="nil"/>
               <w:left w:val="nil"/>
               <w:bottom w:val="nil"/>
-              <w:insideH w:val="nil"/>
             </w:tcBorders>
             <w:shd w:color="auto" w:fill="EFD3D2" w:themeFill="accent2" w:themeFillTint="3f" w:val="clear"/>
           </w:tcPr>
@@ -4621,7 +4595,6 @@
             <w:tcBorders>
               <w:top w:val="nil"/>
               <w:right w:val="nil"/>
-              <w:insideV w:val="nil"/>
             </w:tcBorders>
             <w:shd w:fill="auto" w:val="clear"/>
           </w:tcPr>
@@ -4863,7 +4836,6 @@
               <w:top w:val="nil"/>
               <w:left w:val="nil"/>
               <w:right w:val="nil"/>
-              <w:insideV w:val="nil"/>
             </w:tcBorders>
             <w:shd w:fill="auto" w:val="clear"/>
           </w:tcPr>
@@ -5694,7 +5666,7 @@
           <w:bottom w:w="0" w:type="dxa"/>
           <w:right w:w="108" w:type="dxa"/>
         </w:tblCellMar>
-        <w:tblLook w:noVBand="1" w:val="04a0" w:noHBand="0" w:lastColumn="0" w:firstColumn="1" w:lastRow="0" w:firstRow="1"/>
+        <w:tblLook w:val="04a0" w:noHBand="0" w:noVBand="1" w:firstColumn="1" w:lastRow="0" w:lastColumn="0" w:firstRow="1"/>
       </w:tblPr>
       <w:tblGrid>
         <w:gridCol w:w="3681"/>
@@ -5781,8 +5753,6 @@
               <w:top w:val="nil"/>
               <w:bottom w:val="nil"/>
               <w:right w:val="nil"/>
-              <w:insideH w:val="nil"/>
-              <w:insideV w:val="nil"/>
             </w:tcBorders>
             <w:shd w:color="auto" w:fill="EFD3D2" w:themeFill="accent2" w:themeFillTint="3f" w:val="clear"/>
           </w:tcPr>
@@ -5812,8 +5782,6 @@
               <w:left w:val="nil"/>
               <w:bottom w:val="nil"/>
               <w:right w:val="nil"/>
-              <w:insideH w:val="nil"/>
-              <w:insideV w:val="nil"/>
             </w:tcBorders>
             <w:shd w:color="auto" w:fill="EFD3D2" w:themeFill="accent2" w:themeFillTint="3f" w:val="clear"/>
           </w:tcPr>
@@ -5837,7 +5805,6 @@
               <w:top w:val="nil"/>
               <w:left w:val="nil"/>
               <w:bottom w:val="nil"/>
-              <w:insideH w:val="nil"/>
             </w:tcBorders>
             <w:shd w:color="auto" w:fill="EFD3D2" w:themeFill="accent2" w:themeFillTint="3f" w:val="clear"/>
           </w:tcPr>
@@ -5866,7 +5833,6 @@
             <w:tcBorders>
               <w:top w:val="nil"/>
               <w:right w:val="nil"/>
-              <w:insideV w:val="nil"/>
             </w:tcBorders>
             <w:shd w:fill="auto" w:val="clear"/>
           </w:tcPr>
@@ -6125,7 +6091,6 @@
               <w:top w:val="nil"/>
               <w:left w:val="nil"/>
               <w:right w:val="nil"/>
-              <w:insideV w:val="nil"/>
             </w:tcBorders>
             <w:shd w:fill="auto" w:val="clear"/>
           </w:tcPr>
@@ -6976,7 +6941,7 @@
           <w:bottom w:w="0" w:type="dxa"/>
           <w:right w:w="108" w:type="dxa"/>
         </w:tblCellMar>
-        <w:tblLook w:noVBand="1" w:val="04a0" w:noHBand="0" w:lastColumn="0" w:firstColumn="1" w:lastRow="0" w:firstRow="1"/>
+        <w:tblLook w:val="04a0" w:noHBand="0" w:noVBand="1" w:firstColumn="1" w:lastRow="0" w:lastColumn="0" w:firstRow="1"/>
       </w:tblPr>
       <w:tblGrid>
         <w:gridCol w:w="3681"/>
@@ -7063,8 +7028,6 @@
               <w:top w:val="nil"/>
               <w:bottom w:val="nil"/>
               <w:right w:val="nil"/>
-              <w:insideH w:val="nil"/>
-              <w:insideV w:val="nil"/>
             </w:tcBorders>
             <w:shd w:color="auto" w:fill="D3DFEE" w:themeFill="accent1" w:themeFillTint="3f" w:val="clear"/>
           </w:tcPr>
@@ -7094,8 +7057,6 @@
               <w:left w:val="nil"/>
               <w:bottom w:val="nil"/>
               <w:right w:val="nil"/>
-              <w:insideH w:val="nil"/>
-              <w:insideV w:val="nil"/>
             </w:tcBorders>
             <w:shd w:color="auto" w:fill="D3DFEE" w:themeFill="accent1" w:themeFillTint="3f" w:val="clear"/>
           </w:tcPr>
@@ -7119,7 +7080,6 @@
               <w:top w:val="nil"/>
               <w:left w:val="nil"/>
               <w:bottom w:val="nil"/>
-              <w:insideH w:val="nil"/>
             </w:tcBorders>
             <w:shd w:color="auto" w:fill="D3DFEE" w:themeFill="accent1" w:themeFillTint="3f" w:val="clear"/>
           </w:tcPr>
@@ -7148,7 +7108,6 @@
             <w:tcBorders>
               <w:top w:val="nil"/>
               <w:right w:val="nil"/>
-              <w:insideV w:val="nil"/>
             </w:tcBorders>
             <w:shd w:fill="auto" w:val="clear"/>
           </w:tcPr>
@@ -7363,7 +7322,6 @@
               <w:top w:val="nil"/>
               <w:left w:val="nil"/>
               <w:right w:val="nil"/>
-              <w:insideV w:val="nil"/>
             </w:tcBorders>
             <w:shd w:fill="auto" w:val="clear"/>
           </w:tcPr>
@@ -8082,7 +8040,7 @@
           <w:bottom w:w="0" w:type="dxa"/>
           <w:right w:w="108" w:type="dxa"/>
         </w:tblCellMar>
-        <w:tblLook w:noVBand="1" w:val="04a0" w:noHBand="0" w:lastColumn="0" w:firstColumn="1" w:lastRow="0" w:firstRow="1"/>
+        <w:tblLook w:val="04a0" w:noHBand="0" w:noVBand="1" w:firstColumn="1" w:lastRow="0" w:lastColumn="0" w:firstRow="1"/>
       </w:tblPr>
       <w:tblGrid>
         <w:gridCol w:w="1556"/>
@@ -8574,7 +8532,7 @@
           <w:bottom w:w="0" w:type="dxa"/>
           <w:right w:w="108" w:type="dxa"/>
         </w:tblCellMar>
-        <w:tblLook w:noVBand="1" w:val="04a0" w:noHBand="0" w:lastColumn="0" w:firstColumn="1" w:lastRow="0" w:firstRow="1"/>
+        <w:tblLook w:val="04a0" w:noHBand="0" w:noVBand="1" w:firstColumn="1" w:lastRow="0" w:lastColumn="0" w:firstRow="1"/>
       </w:tblPr>
       <w:tblGrid>
         <w:gridCol w:w="3681"/>
@@ -8661,8 +8619,6 @@
               <w:top w:val="nil"/>
               <w:bottom w:val="nil"/>
               <w:right w:val="nil"/>
-              <w:insideH w:val="nil"/>
-              <w:insideV w:val="nil"/>
             </w:tcBorders>
             <w:shd w:color="auto" w:fill="D3DFEE" w:themeFill="accent1" w:themeFillTint="3f" w:val="clear"/>
           </w:tcPr>
@@ -8692,8 +8648,6 @@
               <w:left w:val="nil"/>
               <w:bottom w:val="nil"/>
               <w:right w:val="nil"/>
-              <w:insideH w:val="nil"/>
-              <w:insideV w:val="nil"/>
             </w:tcBorders>
             <w:shd w:color="auto" w:fill="D3DFEE" w:themeFill="accent1" w:themeFillTint="3f" w:val="clear"/>
           </w:tcPr>
@@ -8717,7 +8671,6 @@
               <w:top w:val="nil"/>
               <w:left w:val="nil"/>
               <w:bottom w:val="nil"/>
-              <w:insideH w:val="nil"/>
             </w:tcBorders>
             <w:shd w:color="auto" w:fill="D3DFEE" w:themeFill="accent1" w:themeFillTint="3f" w:val="clear"/>
           </w:tcPr>
@@ -8746,7 +8699,6 @@
             <w:tcBorders>
               <w:top w:val="nil"/>
               <w:right w:val="nil"/>
-              <w:insideV w:val="nil"/>
             </w:tcBorders>
             <w:shd w:fill="auto" w:val="clear"/>
           </w:tcPr>
@@ -8982,7 +8934,6 @@
               <w:top w:val="nil"/>
               <w:left w:val="nil"/>
               <w:right w:val="nil"/>
-              <w:insideV w:val="nil"/>
             </w:tcBorders>
             <w:shd w:fill="auto" w:val="clear"/>
           </w:tcPr>
@@ -9921,7 +9872,7 @@
           <w:bottom w:w="0" w:type="dxa"/>
           <w:right w:w="108" w:type="dxa"/>
         </w:tblCellMar>
-        <w:tblLook w:noVBand="1" w:val="04a0" w:noHBand="0" w:lastColumn="0" w:firstColumn="1" w:lastRow="0" w:firstRow="1"/>
+        <w:tblLook w:val="04a0" w:noHBand="0" w:noVBand="1" w:firstColumn="1" w:lastRow="0" w:lastColumn="0" w:firstRow="1"/>
       </w:tblPr>
       <w:tblGrid>
         <w:gridCol w:w="3681"/>
@@ -10008,8 +9959,6 @@
               <w:top w:val="nil"/>
               <w:bottom w:val="nil"/>
               <w:right w:val="nil"/>
-              <w:insideH w:val="nil"/>
-              <w:insideV w:val="nil"/>
             </w:tcBorders>
             <w:shd w:color="auto" w:fill="D3DFEE" w:themeFill="accent1" w:themeFillTint="3f" w:val="clear"/>
           </w:tcPr>
@@ -10039,8 +9988,6 @@
               <w:left w:val="nil"/>
               <w:bottom w:val="nil"/>
               <w:right w:val="nil"/>
-              <w:insideH w:val="nil"/>
-              <w:insideV w:val="nil"/>
             </w:tcBorders>
             <w:shd w:color="auto" w:fill="D3DFEE" w:themeFill="accent1" w:themeFillTint="3f" w:val="clear"/>
           </w:tcPr>
@@ -10064,7 +10011,6 @@
               <w:top w:val="nil"/>
               <w:left w:val="nil"/>
               <w:bottom w:val="nil"/>
-              <w:insideH w:val="nil"/>
             </w:tcBorders>
             <w:shd w:color="auto" w:fill="D3DFEE" w:themeFill="accent1" w:themeFillTint="3f" w:val="clear"/>
           </w:tcPr>
@@ -10093,7 +10039,6 @@
             <w:tcBorders>
               <w:top w:val="nil"/>
               <w:right w:val="nil"/>
-              <w:insideV w:val="nil"/>
             </w:tcBorders>
             <w:shd w:fill="auto" w:val="clear"/>
           </w:tcPr>
@@ -10388,7 +10333,6 @@
               <w:top w:val="nil"/>
               <w:left w:val="nil"/>
               <w:right w:val="nil"/>
-              <w:insideV w:val="nil"/>
             </w:tcBorders>
             <w:shd w:fill="auto" w:val="clear"/>
           </w:tcPr>
@@ -11620,7 +11564,7 @@
           <w:bottom w:w="0" w:type="dxa"/>
           <w:right w:w="108" w:type="dxa"/>
         </w:tblCellMar>
-        <w:tblLook w:noVBand="1" w:val="04a0" w:noHBand="0" w:lastColumn="0" w:firstColumn="1" w:lastRow="0" w:firstRow="1"/>
+        <w:tblLook w:val="04a0" w:noHBand="0" w:noVBand="1" w:firstColumn="1" w:lastRow="0" w:lastColumn="0" w:firstRow="1"/>
       </w:tblPr>
       <w:tblGrid>
         <w:gridCol w:w="958"/>
@@ -11785,7 +11729,7 @@
           <w:bottom w:w="0" w:type="dxa"/>
           <w:right w:w="108" w:type="dxa"/>
         </w:tblCellMar>
-        <w:tblLook w:noVBand="1" w:val="04a0" w:noHBand="0" w:lastColumn="0" w:firstColumn="1" w:lastRow="0" w:firstRow="1"/>
+        <w:tblLook w:val="04a0" w:noHBand="0" w:noVBand="1" w:firstColumn="1" w:lastRow="0" w:lastColumn="0" w:firstRow="1"/>
       </w:tblPr>
       <w:tblGrid>
         <w:gridCol w:w="3681"/>
@@ -11872,8 +11816,6 @@
               <w:top w:val="nil"/>
               <w:bottom w:val="nil"/>
               <w:right w:val="nil"/>
-              <w:insideH w:val="nil"/>
-              <w:insideV w:val="nil"/>
             </w:tcBorders>
             <w:shd w:color="auto" w:fill="D3DFEE" w:themeFill="accent1" w:themeFillTint="3f" w:val="clear"/>
           </w:tcPr>
@@ -11903,8 +11845,6 @@
               <w:left w:val="nil"/>
               <w:bottom w:val="nil"/>
               <w:right w:val="nil"/>
-              <w:insideH w:val="nil"/>
-              <w:insideV w:val="nil"/>
             </w:tcBorders>
             <w:shd w:color="auto" w:fill="D3DFEE" w:themeFill="accent1" w:themeFillTint="3f" w:val="clear"/>
           </w:tcPr>
@@ -11928,7 +11868,6 @@
               <w:top w:val="nil"/>
               <w:left w:val="nil"/>
               <w:bottom w:val="nil"/>
-              <w:insideH w:val="nil"/>
             </w:tcBorders>
             <w:shd w:color="auto" w:fill="D3DFEE" w:themeFill="accent1" w:themeFillTint="3f" w:val="clear"/>
           </w:tcPr>
@@ -11957,7 +11896,6 @@
             <w:tcBorders>
               <w:top w:val="nil"/>
               <w:right w:val="nil"/>
-              <w:insideV w:val="nil"/>
             </w:tcBorders>
             <w:shd w:fill="auto" w:val="clear"/>
           </w:tcPr>
@@ -12253,7 +12191,7 @@
                 <w:sz w:val="18"/>
                 <w:lang w:val="en-US"/>
               </w:rPr>
-              <w:t>"restart" : "</w:t>
+              <w:t xml:space="preserve">"restart" : </w:t>
             </w:r>
             <w:r>
               <w:rPr>
@@ -12265,16 +12203,6 @@
                 <w:lang w:val="en-US"/>
               </w:rPr>
               <w:t>RESTART_NUM</w:t>
-            </w:r>
-            <w:r>
-              <w:rPr>
-                <w:rFonts w:cs="Courier New" w:ascii="Courier New" w:hAnsi="Courier New"/>
-                <w:b w:val="false"/>
-                <w:bCs/>
-                <w:sz w:val="18"/>
-                <w:lang w:val="en-US"/>
-              </w:rPr>
-              <w:t>"</w:t>
             </w:r>
           </w:p>
           <w:p>
@@ -12344,7 +12272,6 @@
               <w:top w:val="nil"/>
               <w:left w:val="nil"/>
               <w:right w:val="nil"/>
-              <w:insideV w:val="nil"/>
             </w:tcBorders>
             <w:shd w:fill="auto" w:val="clear"/>
           </w:tcPr>
@@ -12600,7 +12527,7 @@
           <w:bottom w:w="0" w:type="dxa"/>
           <w:right w:w="108" w:type="dxa"/>
         </w:tblCellMar>
-        <w:tblLook w:noVBand="1" w:val="04a0" w:noHBand="0" w:lastColumn="0" w:firstColumn="1" w:lastRow="0" w:firstRow="1"/>
+        <w:tblLook w:val="04a0" w:noHBand="0" w:noVBand="1" w:firstColumn="1" w:lastRow="0" w:lastColumn="0" w:firstRow="1"/>
       </w:tblPr>
       <w:tblGrid>
         <w:gridCol w:w="959"/>
@@ -12874,7 +12801,7 @@
           <w:bottom w:w="0" w:type="dxa"/>
           <w:right w:w="108" w:type="dxa"/>
         </w:tblCellMar>
-        <w:tblLook w:noVBand="1" w:val="04a0" w:noHBand="0" w:lastColumn="0" w:firstColumn="1" w:lastRow="0" w:firstRow="1"/>
+        <w:tblLook w:val="04a0" w:noHBand="0" w:noVBand="1" w:firstColumn="1" w:lastRow="0" w:lastColumn="0" w:firstRow="1"/>
       </w:tblPr>
       <w:tblGrid>
         <w:gridCol w:w="1556"/>
@@ -13075,7 +13002,7 @@
           <w:bottom w:w="0" w:type="dxa"/>
           <w:right w:w="108" w:type="dxa"/>
         </w:tblCellMar>
-        <w:tblLook w:noVBand="1" w:val="04a0" w:noHBand="0" w:lastColumn="0" w:firstColumn="1" w:lastRow="0" w:firstRow="1"/>
+        <w:tblLook w:val="04a0" w:noHBand="0" w:noVBand="1" w:firstColumn="1" w:lastRow="0" w:lastColumn="0" w:firstRow="1"/>
       </w:tblPr>
       <w:tblGrid>
         <w:gridCol w:w="3681"/>
@@ -13179,8 +13106,6 @@
               <w:top w:val="nil"/>
               <w:bottom w:val="nil"/>
               <w:right w:val="nil"/>
-              <w:insideH w:val="nil"/>
-              <w:insideV w:val="nil"/>
             </w:tcBorders>
             <w:shd w:color="auto" w:fill="D3DFEE" w:themeFill="accent1" w:themeFillTint="3f" w:val="clear"/>
           </w:tcPr>
@@ -13210,8 +13135,6 @@
               <w:left w:val="nil"/>
               <w:bottom w:val="nil"/>
               <w:right w:val="nil"/>
-              <w:insideH w:val="nil"/>
-              <w:insideV w:val="nil"/>
             </w:tcBorders>
             <w:shd w:color="auto" w:fill="D3DFEE" w:themeFill="accent1" w:themeFillTint="3f" w:val="clear"/>
           </w:tcPr>
@@ -13235,7 +13158,6 @@
               <w:top w:val="nil"/>
               <w:left w:val="nil"/>
               <w:bottom w:val="nil"/>
-              <w:insideH w:val="nil"/>
             </w:tcBorders>
             <w:shd w:color="auto" w:fill="D3DFEE" w:themeFill="accent1" w:themeFillTint="3f" w:val="clear"/>
           </w:tcPr>
@@ -13264,7 +13186,6 @@
             <w:tcBorders>
               <w:top w:val="nil"/>
               <w:right w:val="nil"/>
-              <w:insideV w:val="nil"/>
             </w:tcBorders>
             <w:shd w:fill="auto" w:val="clear"/>
           </w:tcPr>
@@ -13559,7 +13480,6 @@
               <w:top w:val="nil"/>
               <w:left w:val="nil"/>
               <w:right w:val="nil"/>
-              <w:insideV w:val="nil"/>
             </w:tcBorders>
             <w:shd w:fill="auto" w:val="clear"/>
           </w:tcPr>
@@ -13828,7 +13748,7 @@
           <w:bottom w:w="0" w:type="dxa"/>
           <w:right w:w="108" w:type="dxa"/>
         </w:tblCellMar>
-        <w:tblLook w:noVBand="1" w:val="04a0" w:noHBand="0" w:lastColumn="0" w:firstColumn="1" w:lastRow="0" w:firstRow="1"/>
+        <w:tblLook w:val="04a0" w:noHBand="0" w:noVBand="1" w:firstColumn="1" w:lastRow="0" w:lastColumn="0" w:firstRow="1"/>
       </w:tblPr>
       <w:tblGrid>
         <w:gridCol w:w="959"/>
@@ -13917,11 +13837,7 @@
             </w:r>
             <w:r>
               <w:rPr/>
-              <w:t xml:space="preserve">. В остальных режимах команда выдаст SUCCESS : FALSE, </w:t>
-            </w:r>
-            <w:r>
-              <w:rPr/>
-              <w:t>код ошибки буде</w:t>
+              <w:t>. В остальных режимах команда выдаст SUCCESS : FALSE, код ошибки буде</w:t>
             </w:r>
             <w:r>
               <w:rPr>
@@ -14006,7 +13922,9 @@
       </w:rPr>
     </w:rPrDefault>
     <w:pPrDefault>
-      <w:pPr/>
+      <w:pPr>
+        <w:suppressAutoHyphens w:val="true"/>
+      </w:pPr>
     </w:pPrDefault>
   </w:docDefaults>
   <w:latentStyles w:defLockedState="0" w:defUIPriority="99" w:defSemiHidden="1" w:defUnhideWhenUsed="1" w:defQFormat="0" w:count="267">

</xml_diff>